<commit_message>
FINAL VERSION - NO MORE CHANGES
</commit_message>
<xml_diff>
--- a/Project_Setup_Directory_App_Final.docx
+++ b/Project_Setup_Directory_App_Final.docx
@@ -843,6 +843,7 @@
       <w:r>
         <w:t>“</w:t>
       </w:r>
+      <w:proofErr w:type="spellStart"/>
       <w:r>
         <w:rPr>
           <w:b/>
@@ -850,6 +851,7 @@
         </w:rPr>
         <w:t>teachers_dir</w:t>
       </w:r>
+      <w:proofErr w:type="spellEnd"/>
       <w:r>
         <w:t>”</w:t>
       </w:r>
@@ -879,8 +881,13 @@
         <w:spacing w:line="240" w:lineRule="auto"/>
       </w:pPr>
       <w:r>
-        <w:t>cd teachers_dir</w:t>
-      </w:r>
+        <w:t xml:space="preserve">cd </w:t>
+      </w:r>
+      <w:proofErr w:type="spellStart"/>
+      <w:r>
+        <w:t>teachers_dir</w:t>
+      </w:r>
+      <w:proofErr w:type="spellEnd"/>
     </w:p>
     <w:p>
       <w:pPr>
@@ -1000,8 +1007,13 @@
         <w:spacing w:line="240" w:lineRule="auto"/>
       </w:pPr>
       <w:r>
-        <w:t>python manage.py runserver</w:t>
-      </w:r>
+        <w:t xml:space="preserve">python manage.py </w:t>
+      </w:r>
+      <w:proofErr w:type="spellStart"/>
+      <w:r>
+        <w:t>runserver</w:t>
+      </w:r>
+      <w:proofErr w:type="spellEnd"/>
     </w:p>
     <w:p>
       <w:pPr>
@@ -1988,6 +2000,7 @@
         </w:numPr>
         <w:spacing w:line="240" w:lineRule="auto"/>
       </w:pPr>
+      <w:proofErr w:type="gramStart"/>
       <w:r>
         <w:rPr>
           <w:b/>
@@ -1996,7 +2009,11 @@
         <w:t>USERNAME</w:t>
       </w:r>
       <w:r>
-        <w:t xml:space="preserve"> : </w:t>
+        <w:t xml:space="preserve"> :</w:t>
+      </w:r>
+      <w:proofErr w:type="gramEnd"/>
+      <w:r>
+        <w:t xml:space="preserve"> </w:t>
       </w:r>
       <w:r>
         <w:t>pinpoint</w:t>
@@ -2795,6 +2812,28 @@
         <w:spacing w:line="240" w:lineRule="auto"/>
       </w:pPr>
       <w:r>
+        <w:t>First column should be added with column name ‘</w:t>
+      </w:r>
+      <w:r>
+        <w:rPr>
+          <w:b/>
+        </w:rPr>
+        <w:t>id</w:t>
+      </w:r>
+      <w:r>
+        <w:t>’</w:t>
+      </w:r>
+    </w:p>
+    <w:p>
+      <w:pPr>
+        <w:pStyle w:val="ListParagraph"/>
+        <w:numPr>
+          <w:ilvl w:val="0"/>
+          <w:numId w:val="2"/>
+        </w:numPr>
+        <w:spacing w:line="240" w:lineRule="auto"/>
+      </w:pPr>
+      <w:r>
         <w:t>column names should be as follows</w:t>
       </w:r>
     </w:p>
@@ -2871,9 +2910,11 @@
         </w:numPr>
         <w:spacing w:line="240" w:lineRule="auto"/>
       </w:pPr>
+      <w:proofErr w:type="spellStart"/>
       <w:r>
         <w:t>First_Name</w:t>
       </w:r>
+      <w:proofErr w:type="spellEnd"/>
     </w:p>
     <w:p>
       <w:pPr>
@@ -2884,9 +2925,11 @@
         </w:numPr>
         <w:spacing w:line="240" w:lineRule="auto"/>
       </w:pPr>
+      <w:proofErr w:type="spellStart"/>
       <w:r>
         <w:t>Last_Name</w:t>
       </w:r>
+      <w:proofErr w:type="spellEnd"/>
     </w:p>
     <w:p>
       <w:pPr>
@@ -2897,9 +2940,11 @@
         </w:numPr>
         <w:spacing w:line="240" w:lineRule="auto"/>
       </w:pPr>
+      <w:proofErr w:type="spellStart"/>
       <w:r>
         <w:t>Profile_Picture</w:t>
       </w:r>
+      <w:proofErr w:type="spellEnd"/>
     </w:p>
     <w:p>
       <w:pPr>
@@ -2910,9 +2955,11 @@
         </w:numPr>
         <w:spacing w:line="240" w:lineRule="auto"/>
       </w:pPr>
+      <w:proofErr w:type="spellStart"/>
       <w:r>
         <w:t>Email_Address</w:t>
       </w:r>
+      <w:proofErr w:type="spellEnd"/>
     </w:p>
     <w:p>
       <w:pPr>
@@ -2923,9 +2970,11 @@
         </w:numPr>
         <w:spacing w:line="240" w:lineRule="auto"/>
       </w:pPr>
+      <w:proofErr w:type="spellStart"/>
       <w:r>
         <w:t>Phone_Number</w:t>
       </w:r>
+      <w:proofErr w:type="spellEnd"/>
     </w:p>
     <w:p>
       <w:pPr>
@@ -2936,9 +2985,11 @@
         </w:numPr>
         <w:spacing w:line="240" w:lineRule="auto"/>
       </w:pPr>
+      <w:proofErr w:type="spellStart"/>
       <w:r>
         <w:t>Room_Number</w:t>
       </w:r>
+      <w:proofErr w:type="spellEnd"/>
     </w:p>
     <w:p>
       <w:pPr>
@@ -2949,9 +3000,11 @@
         </w:numPr>
         <w:spacing w:line="240" w:lineRule="auto"/>
       </w:pPr>
+      <w:proofErr w:type="spellStart"/>
       <w:r>
         <w:t>Subjects_Taught</w:t>
       </w:r>
+      <w:proofErr w:type="spellEnd"/>
     </w:p>
     <w:p>
       <w:pPr>
@@ -2962,10 +3015,10 @@
           <w:noProof/>
         </w:rPr>
         <w:drawing>
-          <wp:inline distT="0" distB="0" distL="0" distR="0" wp14:anchorId="304A9545" wp14:editId="3AD24DD8">
-            <wp:extent cx="5574894" cy="2238498"/>
-            <wp:effectExtent l="0" t="0" r="6985" b="9525"/>
-            <wp:docPr id="44" name="Picture 44"/>
+          <wp:inline distT="0" distB="0" distL="0" distR="0" wp14:anchorId="2B525207" wp14:editId="3012315E">
+            <wp:extent cx="5731510" cy="2088515"/>
+            <wp:effectExtent l="0" t="0" r="2540" b="6985"/>
+            <wp:docPr id="4" name="Picture 4"/>
             <wp:cNvGraphicFramePr>
               <a:graphicFrameLocks xmlns:a="http://schemas.openxmlformats.org/drawingml/2006/main" noChangeAspect="1"/>
             </wp:cNvGraphicFramePr>
@@ -2973,36 +3026,23 @@
               <a:graphicData uri="http://schemas.openxmlformats.org/drawingml/2006/picture">
                 <pic:pic xmlns:pic="http://schemas.openxmlformats.org/drawingml/2006/picture">
                   <pic:nvPicPr>
-                    <pic:cNvPr id="0" name="Picture 26"/>
-                    <pic:cNvPicPr>
-                      <a:picLocks noChangeAspect="1" noChangeArrowheads="1"/>
-                    </pic:cNvPicPr>
+                    <pic:cNvPr id="1" name=""/>
+                    <pic:cNvPicPr/>
                   </pic:nvPicPr>
                   <pic:blipFill>
-                    <a:blip r:embed="rId39" cstate="print">
-                      <a:extLst>
-                        <a:ext uri="{28A0092B-C50C-407E-A947-70E740481C1C}">
-                          <a14:useLocalDpi xmlns:a14="http://schemas.microsoft.com/office/drawing/2010/main" val="0"/>
-                        </a:ext>
-                      </a:extLst>
-                    </a:blip>
-                    <a:srcRect/>
+                    <a:blip r:embed="rId39"/>
                     <a:stretch>
                       <a:fillRect/>
                     </a:stretch>
                   </pic:blipFill>
-                  <pic:spPr bwMode="auto">
+                  <pic:spPr>
                     <a:xfrm>
                       <a:off x="0" y="0"/>
-                      <a:ext cx="5695556" cy="2286948"/>
+                      <a:ext cx="5731510" cy="2088515"/>
                     </a:xfrm>
                     <a:prstGeom prst="rect">
                       <a:avLst/>
                     </a:prstGeom>
-                    <a:noFill/>
-                    <a:ln>
-                      <a:noFill/>
-                    </a:ln>
                   </pic:spPr>
                 </pic:pic>
               </a:graphicData>
@@ -3354,12 +3394,27 @@
         </w:numPr>
         <w:spacing w:line="240" w:lineRule="auto"/>
       </w:pPr>
+      <w:proofErr w:type="gramStart"/>
       <w:r>
         <w:t>..</w:t>
       </w:r>
-      <w:r>
-        <w:t>\Teachers\teachers_dir\directory\static\directory\img</w:t>
-      </w:r>
+      <w:proofErr w:type="gramEnd"/>
+      <w:r>
+        <w:t>\Teachers\</w:t>
+      </w:r>
+      <w:proofErr w:type="spellStart"/>
+      <w:r>
+        <w:t>teachers_dir</w:t>
+      </w:r>
+      <w:proofErr w:type="spellEnd"/>
+      <w:r>
+        <w:t>\directory\static\directory\</w:t>
+      </w:r>
+      <w:proofErr w:type="spellStart"/>
+      <w:r>
+        <w:t>img</w:t>
+      </w:r>
+      <w:proofErr w:type="spellEnd"/>
       <w:r>
         <w:t>\</w:t>
       </w:r>

</xml_diff>

<commit_message>
all features are working; UI updated
</commit_message>
<xml_diff>
--- a/Project_Setup_Directory_App_Final.docx
+++ b/Project_Setup_Directory_App_Final.docx
@@ -211,6 +211,43 @@
           <w:bCs/>
         </w:rPr>
         <w:t>check the “Add Python environment variable” option to reduce the work load</w:t>
+      </w:r>
+    </w:p>
+    <w:p>
+      <w:pPr>
+        <w:pStyle w:val="ListParagraph"/>
+        <w:numPr>
+          <w:ilvl w:val="0"/>
+          <w:numId w:val="4"/>
+        </w:numPr>
+        <w:spacing w:line="240" w:lineRule="auto"/>
+        <w:rPr>
+          <w:bCs/>
+        </w:rPr>
+      </w:pPr>
+      <w:r>
+        <w:rPr>
+          <w:bCs/>
+        </w:rPr>
+        <w:t xml:space="preserve">You will also need to install </w:t>
+      </w:r>
+      <w:r>
+        <w:rPr>
+          <w:b/>
+        </w:rPr>
+        <w:t>PIP</w:t>
+      </w:r>
+      <w:r>
+        <w:rPr>
+          <w:b/>
+        </w:rPr>
+        <w:t xml:space="preserve"> </w:t>
+      </w:r>
+      <w:r>
+        <w:rPr>
+          <w:bCs/>
+        </w:rPr>
+        <w:t>if you don’t have it installed</w:t>
       </w:r>
     </w:p>
     <w:p>
@@ -843,7 +880,6 @@
       <w:r>
         <w:t>“</w:t>
       </w:r>
-      <w:proofErr w:type="spellStart"/>
       <w:r>
         <w:rPr>
           <w:b/>
@@ -851,7 +887,6 @@
         </w:rPr>
         <w:t>teachers_dir</w:t>
       </w:r>
-      <w:proofErr w:type="spellEnd"/>
       <w:r>
         <w:t>”</w:t>
       </w:r>
@@ -881,13 +916,8 @@
         <w:spacing w:line="240" w:lineRule="auto"/>
       </w:pPr>
       <w:r>
-        <w:t xml:space="preserve">cd </w:t>
-      </w:r>
-      <w:proofErr w:type="spellStart"/>
-      <w:r>
-        <w:t>teachers_dir</w:t>
-      </w:r>
-      <w:proofErr w:type="spellEnd"/>
+        <w:t>cd teachers_dir</w:t>
+      </w:r>
     </w:p>
     <w:p>
       <w:pPr>
@@ -899,7 +929,7 @@
         <w:spacing w:line="240" w:lineRule="auto"/>
       </w:pPr>
       <w:r>
-        <w:t>pip install - r requirements.txt</w:t>
+        <w:t>pip install -r requirements.txt</w:t>
       </w:r>
     </w:p>
     <w:p>
@@ -1007,13 +1037,8 @@
         <w:spacing w:line="240" w:lineRule="auto"/>
       </w:pPr>
       <w:r>
-        <w:t xml:space="preserve">python manage.py </w:t>
-      </w:r>
-      <w:proofErr w:type="spellStart"/>
-      <w:r>
-        <w:t>runserver</w:t>
-      </w:r>
-      <w:proofErr w:type="spellEnd"/>
+        <w:t>python manage.py runserver</w:t>
+      </w:r>
     </w:p>
     <w:p>
       <w:pPr>
@@ -1197,10 +1222,10 @@
           <w:noProof/>
         </w:rPr>
         <w:drawing>
-          <wp:inline distT="0" distB="0" distL="0" distR="0" wp14:anchorId="2D95360C" wp14:editId="418D23D2">
-            <wp:extent cx="5731510" cy="2208530"/>
-            <wp:effectExtent l="0" t="0" r="2540" b="1270"/>
-            <wp:docPr id="18" name="Picture 18"/>
+          <wp:inline distT="0" distB="0" distL="0" distR="0" wp14:anchorId="62B415D8" wp14:editId="672DF7E5">
+            <wp:extent cx="5731510" cy="2317115"/>
+            <wp:effectExtent l="0" t="0" r="2540" b="6985"/>
+            <wp:docPr id="5" name="Picture 5"/>
             <wp:cNvGraphicFramePr>
               <a:graphicFrameLocks xmlns:a="http://schemas.openxmlformats.org/drawingml/2006/main" noChangeAspect="1"/>
             </wp:cNvGraphicFramePr>
@@ -1208,36 +1233,23 @@
               <a:graphicData uri="http://schemas.openxmlformats.org/drawingml/2006/picture">
                 <pic:pic xmlns:pic="http://schemas.openxmlformats.org/drawingml/2006/picture">
                   <pic:nvPicPr>
-                    <pic:cNvPr id="0" name="Picture 5"/>
-                    <pic:cNvPicPr>
-                      <a:picLocks noChangeAspect="1" noChangeArrowheads="1"/>
-                    </pic:cNvPicPr>
+                    <pic:cNvPr id="1" name=""/>
+                    <pic:cNvPicPr/>
                   </pic:nvPicPr>
                   <pic:blipFill>
-                    <a:blip r:embed="rId21">
-                      <a:extLst>
-                        <a:ext uri="{28A0092B-C50C-407E-A947-70E740481C1C}">
-                          <a14:useLocalDpi xmlns:a14="http://schemas.microsoft.com/office/drawing/2010/main" val="0"/>
-                        </a:ext>
-                      </a:extLst>
-                    </a:blip>
-                    <a:srcRect/>
+                    <a:blip r:embed="rId21"/>
                     <a:stretch>
                       <a:fillRect/>
                     </a:stretch>
                   </pic:blipFill>
-                  <pic:spPr bwMode="auto">
+                  <pic:spPr>
                     <a:xfrm>
                       <a:off x="0" y="0"/>
-                      <a:ext cx="5731510" cy="2208530"/>
+                      <a:ext cx="5731510" cy="2317115"/>
                     </a:xfrm>
                     <a:prstGeom prst="rect">
                       <a:avLst/>
                     </a:prstGeom>
-                    <a:noFill/>
-                    <a:ln>
-                      <a:noFill/>
-                    </a:ln>
                   </pic:spPr>
                 </pic:pic>
               </a:graphicData>
@@ -1255,16 +1267,73 @@
       <w:pPr>
         <w:spacing w:line="240" w:lineRule="auto"/>
       </w:pPr>
-      <w:r>
-        <w:rPr>
+    </w:p>
+    <w:p>
+      <w:pPr>
+        <w:spacing w:line="240" w:lineRule="auto"/>
+        <w:rPr>
+          <w:b/>
+          <w:bCs/>
+        </w:rPr>
+      </w:pPr>
+    </w:p>
+    <w:p>
+      <w:pPr>
+        <w:spacing w:line="240" w:lineRule="auto"/>
+        <w:rPr>
+          <w:b/>
+          <w:bCs/>
+        </w:rPr>
+      </w:pPr>
+    </w:p>
+    <w:p>
+      <w:pPr>
+        <w:spacing w:line="240" w:lineRule="auto"/>
+      </w:pPr>
+      <w:r>
+        <w:rPr>
+          <w:b/>
+          <w:bCs/>
+        </w:rPr>
+        <w:lastRenderedPageBreak/>
+        <w:t xml:space="preserve">Step 10: </w:t>
+      </w:r>
+      <w:r>
+        <w:t>C</w:t>
+      </w:r>
+      <w:r>
+        <w:t>lick on the “</w:t>
+      </w:r>
+      <w:r>
+        <w:rPr>
+          <w:b/>
+          <w:bCs/>
+        </w:rPr>
+        <w:t>Teach</w:t>
+      </w:r>
+      <w:r>
+        <w:t>” link in each row to see the profile of the respective teacher.</w:t>
+      </w:r>
+    </w:p>
+    <w:p>
+      <w:pPr>
+        <w:spacing w:line="240" w:lineRule="auto"/>
+        <w:rPr>
+          <w:b/>
+          <w:bCs/>
+        </w:rPr>
+      </w:pPr>
+      <w:r>
+        <w:rPr>
+          <w:b/>
+          <w:bCs/>
           <w:noProof/>
         </w:rPr>
-        <w:lastRenderedPageBreak/>
         <w:drawing>
-          <wp:inline distT="0" distB="0" distL="0" distR="0" wp14:anchorId="6DB397E4" wp14:editId="5A0330BA">
-            <wp:extent cx="5724525" cy="2038350"/>
+          <wp:inline distT="0" distB="0" distL="0" distR="0" wp14:anchorId="383BD11E" wp14:editId="7F727D54">
+            <wp:extent cx="5724525" cy="1828800"/>
             <wp:effectExtent l="0" t="0" r="9525" b="0"/>
-            <wp:docPr id="20" name="Picture 20"/>
+            <wp:docPr id="9" name="Picture 9"/>
             <wp:cNvGraphicFramePr>
               <a:graphicFrameLocks xmlns:a="http://schemas.openxmlformats.org/drawingml/2006/main" noChangeAspect="1"/>
             </wp:cNvGraphicFramePr>
@@ -1272,7 +1341,7 @@
               <a:graphicData uri="http://schemas.openxmlformats.org/drawingml/2006/picture">
                 <pic:pic xmlns:pic="http://schemas.openxmlformats.org/drawingml/2006/picture">
                   <pic:nvPicPr>
-                    <pic:cNvPr id="0" name="Picture 6"/>
+                    <pic:cNvPr id="0" name="Picture 1"/>
                     <pic:cNvPicPr>
                       <a:picLocks noChangeAspect="1" noChangeArrowheads="1"/>
                     </pic:cNvPicPr>
@@ -1293,7 +1362,7 @@
                   <pic:spPr bwMode="auto">
                     <a:xfrm>
                       <a:off x="0" y="0"/>
-                      <a:ext cx="5724525" cy="2038350"/>
+                      <a:ext cx="5724525" cy="1828800"/>
                     </a:xfrm>
                     <a:prstGeom prst="rect">
                       <a:avLst/>
@@ -1322,50 +1391,20 @@
     <w:p>
       <w:pPr>
         <w:spacing w:line="240" w:lineRule="auto"/>
-      </w:pPr>
-      <w:r>
-        <w:rPr>
-          <w:b/>
-          <w:bCs/>
-        </w:rPr>
-        <w:t xml:space="preserve">Step 10: </w:t>
-      </w:r>
-      <w:r>
-        <w:t>C</w:t>
-      </w:r>
-      <w:r>
-        <w:t>lick on the “</w:t>
-      </w:r>
-      <w:r>
-        <w:rPr>
-          <w:b/>
-          <w:bCs/>
-        </w:rPr>
-        <w:t>Teach</w:t>
-      </w:r>
-      <w:r>
-        <w:t>” link in each row to see the profile of the respective teacher.</w:t>
-      </w:r>
-    </w:p>
-    <w:p>
-      <w:pPr>
-        <w:spacing w:line="240" w:lineRule="auto"/>
-        <w:rPr>
-          <w:b/>
-          <w:bCs/>
-        </w:rPr>
-      </w:pPr>
-      <w:r>
-        <w:rPr>
-          <w:b/>
-          <w:bCs/>
+        <w:rPr>
+          <w:b/>
+          <w:bCs/>
+        </w:rPr>
+      </w:pPr>
+      <w:r>
+        <w:rPr>
           <w:noProof/>
         </w:rPr>
         <w:drawing>
-          <wp:inline distT="0" distB="0" distL="0" distR="0" wp14:anchorId="0E71EC12" wp14:editId="224813F2">
-            <wp:extent cx="5731510" cy="1437640"/>
-            <wp:effectExtent l="0" t="0" r="2540" b="0"/>
-            <wp:docPr id="21" name="Picture 21"/>
+          <wp:inline distT="0" distB="0" distL="0" distR="0" wp14:anchorId="403A3B1D" wp14:editId="589FB782">
+            <wp:extent cx="5731510" cy="3080385"/>
+            <wp:effectExtent l="0" t="0" r="2540" b="5715"/>
+            <wp:docPr id="10" name="Picture 10"/>
             <wp:cNvGraphicFramePr>
               <a:graphicFrameLocks xmlns:a="http://schemas.openxmlformats.org/drawingml/2006/main" noChangeAspect="1"/>
             </wp:cNvGraphicFramePr>
@@ -1373,36 +1412,23 @@
               <a:graphicData uri="http://schemas.openxmlformats.org/drawingml/2006/picture">
                 <pic:pic xmlns:pic="http://schemas.openxmlformats.org/drawingml/2006/picture">
                   <pic:nvPicPr>
-                    <pic:cNvPr id="0" name="Picture 7"/>
-                    <pic:cNvPicPr>
-                      <a:picLocks noChangeAspect="1" noChangeArrowheads="1"/>
-                    </pic:cNvPicPr>
+                    <pic:cNvPr id="1" name=""/>
+                    <pic:cNvPicPr/>
                   </pic:nvPicPr>
                   <pic:blipFill>
-                    <a:blip r:embed="rId23">
-                      <a:extLst>
-                        <a:ext uri="{28A0092B-C50C-407E-A947-70E740481C1C}">
-                          <a14:useLocalDpi xmlns:a14="http://schemas.microsoft.com/office/drawing/2010/main" val="0"/>
-                        </a:ext>
-                      </a:extLst>
-                    </a:blip>
-                    <a:srcRect/>
+                    <a:blip r:embed="rId23"/>
                     <a:stretch>
                       <a:fillRect/>
                     </a:stretch>
                   </pic:blipFill>
-                  <pic:spPr bwMode="auto">
+                  <pic:spPr>
                     <a:xfrm>
                       <a:off x="0" y="0"/>
-                      <a:ext cx="5731510" cy="1437640"/>
+                      <a:ext cx="5731510" cy="3080385"/>
                     </a:xfrm>
                     <a:prstGeom prst="rect">
                       <a:avLst/>
                     </a:prstGeom>
-                    <a:noFill/>
-                    <a:ln>
-                      <a:noFill/>
-                    </a:ln>
                   </pic:spPr>
                 </pic:pic>
               </a:graphicData>
@@ -1414,11 +1440,38 @@
     <w:p>
       <w:pPr>
         <w:spacing w:line="240" w:lineRule="auto"/>
-        <w:rPr>
-          <w:b/>
-          <w:bCs/>
-        </w:rPr>
-      </w:pPr>
+      </w:pPr>
+      <w:r>
+        <w:rPr>
+          <w:b/>
+          <w:bCs/>
+        </w:rPr>
+        <w:t>Step 1</w:t>
+      </w:r>
+      <w:r>
+        <w:rPr>
+          <w:b/>
+          <w:bCs/>
+        </w:rPr>
+        <w:t>1</w:t>
+      </w:r>
+      <w:r>
+        <w:rPr>
+          <w:b/>
+          <w:bCs/>
+        </w:rPr>
+        <w:t xml:space="preserve">: </w:t>
+      </w:r>
+      <w:r>
+        <w:t xml:space="preserve">Profile </w:t>
+      </w:r>
+      <w:r>
+        <w:rPr>
+          <w:b/>
+          <w:bCs/>
+        </w:rPr>
+        <w:t>not having profile picture</w:t>
+      </w:r>
     </w:p>
     <w:p>
       <w:pPr>
@@ -1435,10 +1488,10 @@
           <w:noProof/>
         </w:rPr>
         <w:drawing>
-          <wp:inline distT="0" distB="0" distL="0" distR="0" wp14:anchorId="79F64F3B" wp14:editId="1A479607">
-            <wp:extent cx="5400304" cy="1719097"/>
-            <wp:effectExtent l="0" t="0" r="0" b="0"/>
-            <wp:docPr id="24" name="Picture 24"/>
+          <wp:inline distT="0" distB="0" distL="0" distR="0" wp14:anchorId="6C96ECE6" wp14:editId="63066864">
+            <wp:extent cx="5724525" cy="1752600"/>
+            <wp:effectExtent l="0" t="0" r="9525" b="0"/>
+            <wp:docPr id="12" name="Picture 12"/>
             <wp:cNvGraphicFramePr>
               <a:graphicFrameLocks xmlns:a="http://schemas.openxmlformats.org/drawingml/2006/main" noChangeAspect="1"/>
             </wp:cNvGraphicFramePr>
@@ -1446,7 +1499,7 @@
               <a:graphicData uri="http://schemas.openxmlformats.org/drawingml/2006/picture">
                 <pic:pic xmlns:pic="http://schemas.openxmlformats.org/drawingml/2006/picture">
                   <pic:nvPicPr>
-                    <pic:cNvPr id="0" name="Picture 9"/>
+                    <pic:cNvPr id="0" name="Picture 2"/>
                     <pic:cNvPicPr>
                       <a:picLocks noChangeAspect="1" noChangeArrowheads="1"/>
                     </pic:cNvPicPr>
@@ -1467,7 +1520,7 @@
                   <pic:spPr bwMode="auto">
                     <a:xfrm>
                       <a:off x="0" y="0"/>
-                      <a:ext cx="5476577" cy="1743377"/>
+                      <a:ext cx="5724525" cy="1752600"/>
                     </a:xfrm>
                     <a:prstGeom prst="rect">
                       <a:avLst/>
@@ -1486,56 +1539,22 @@
     </w:p>
     <w:p>
       <w:pPr>
-        <w:pStyle w:val="ListParagraph"/>
-        <w:numPr>
-          <w:ilvl w:val="0"/>
-          <w:numId w:val="2"/>
-        </w:numPr>
-        <w:spacing w:line="240" w:lineRule="auto"/>
-        <w:rPr>
-          <w:b/>
-          <w:bCs/>
-        </w:rPr>
-      </w:pPr>
-      <w:r>
-        <w:t xml:space="preserve">Please </w:t>
-      </w:r>
-      <w:r>
-        <w:rPr>
-          <w:b/>
-          <w:bCs/>
-        </w:rPr>
-        <w:t>scroll down</w:t>
-      </w:r>
-      <w:r>
-        <w:t xml:space="preserve"> to see the profile image, </w:t>
-      </w:r>
-      <w:r>
-        <w:t>CSS</w:t>
-      </w:r>
-      <w:r>
-        <w:t xml:space="preserve"> styles are not working right now.</w:t>
-      </w:r>
-    </w:p>
-    <w:p>
-      <w:pPr>
-        <w:spacing w:line="240" w:lineRule="auto"/>
-        <w:rPr>
-          <w:b/>
-          <w:bCs/>
-        </w:rPr>
-      </w:pPr>
-      <w:r>
-        <w:rPr>
-          <w:b/>
-          <w:bCs/>
+        <w:spacing w:line="240" w:lineRule="auto"/>
+        <w:rPr>
+          <w:b/>
+          <w:bCs/>
+        </w:rPr>
+      </w:pPr>
+      <w:r>
+        <w:rPr>
           <w:noProof/>
         </w:rPr>
+        <w:lastRenderedPageBreak/>
         <w:drawing>
-          <wp:inline distT="0" distB="0" distL="0" distR="0" wp14:anchorId="74905C17" wp14:editId="6129E4C6">
-            <wp:extent cx="5724525" cy="2286000"/>
-            <wp:effectExtent l="0" t="0" r="9525" b="0"/>
-            <wp:docPr id="23" name="Picture 23"/>
+          <wp:inline distT="0" distB="0" distL="0" distR="0" wp14:anchorId="3F23BD93" wp14:editId="4CC5075D">
+            <wp:extent cx="5731510" cy="3086735"/>
+            <wp:effectExtent l="0" t="0" r="2540" b="0"/>
+            <wp:docPr id="15" name="Picture 15"/>
             <wp:cNvGraphicFramePr>
               <a:graphicFrameLocks xmlns:a="http://schemas.openxmlformats.org/drawingml/2006/main" noChangeAspect="1"/>
             </wp:cNvGraphicFramePr>
@@ -1543,13 +1562,154 @@
               <a:graphicData uri="http://schemas.openxmlformats.org/drawingml/2006/picture">
                 <pic:pic xmlns:pic="http://schemas.openxmlformats.org/drawingml/2006/picture">
                   <pic:nvPicPr>
-                    <pic:cNvPr id="0" name="Picture 8"/>
+                    <pic:cNvPr id="1" name=""/>
+                    <pic:cNvPicPr/>
+                  </pic:nvPicPr>
+                  <pic:blipFill>
+                    <a:blip r:embed="rId25"/>
+                    <a:stretch>
+                      <a:fillRect/>
+                    </a:stretch>
+                  </pic:blipFill>
+                  <pic:spPr>
+                    <a:xfrm>
+                      <a:off x="0" y="0"/>
+                      <a:ext cx="5731510" cy="3086735"/>
+                    </a:xfrm>
+                    <a:prstGeom prst="rect">
+                      <a:avLst/>
+                    </a:prstGeom>
+                  </pic:spPr>
+                </pic:pic>
+              </a:graphicData>
+            </a:graphic>
+          </wp:inline>
+        </w:drawing>
+      </w:r>
+    </w:p>
+    <w:p>
+      <w:pPr>
+        <w:spacing w:line="240" w:lineRule="auto"/>
+        <w:rPr>
+          <w:b/>
+          <w:bCs/>
+        </w:rPr>
+      </w:pPr>
+    </w:p>
+    <w:p>
+      <w:pPr>
+        <w:spacing w:line="240" w:lineRule="auto"/>
+      </w:pPr>
+      <w:r>
+        <w:rPr>
+          <w:b/>
+          <w:bCs/>
+        </w:rPr>
+        <w:t xml:space="preserve">Step </w:t>
+      </w:r>
+      <w:r>
+        <w:rPr>
+          <w:b/>
+          <w:bCs/>
+        </w:rPr>
+        <w:t>1</w:t>
+      </w:r>
+      <w:r>
+        <w:rPr>
+          <w:b/>
+          <w:bCs/>
+        </w:rPr>
+        <w:t>2</w:t>
+      </w:r>
+      <w:r>
+        <w:t xml:space="preserve">: </w:t>
+      </w:r>
+      <w:r>
+        <w:t>To go to admin page click on the link given in the “Directory App” page or click the link given below</w:t>
+      </w:r>
+    </w:p>
+    <w:p>
+      <w:pPr>
+        <w:pStyle w:val="ListParagraph"/>
+        <w:numPr>
+          <w:ilvl w:val="0"/>
+          <w:numId w:val="2"/>
+        </w:numPr>
+        <w:spacing w:line="240" w:lineRule="auto"/>
+        <w:rPr>
+          <w:rStyle w:val="Hyperlink"/>
+          <w:color w:val="auto"/>
+          <w:u w:val="none"/>
+        </w:rPr>
+      </w:pPr>
+      <w:hyperlink r:id="rId26" w:history="1">
+        <w:r>
+          <w:rPr>
+            <w:rStyle w:val="Hyperlink"/>
+          </w:rPr>
+          <w:t>http://localhost:8000/admin/</w:t>
+        </w:r>
+      </w:hyperlink>
+    </w:p>
+    <w:p>
+      <w:pPr>
+        <w:pStyle w:val="ListParagraph"/>
+        <w:numPr>
+          <w:ilvl w:val="0"/>
+          <w:numId w:val="2"/>
+        </w:numPr>
+        <w:spacing w:line="240" w:lineRule="auto"/>
+        <w:rPr>
+          <w:rStyle w:val="Hyperlink"/>
+          <w:color w:val="auto"/>
+          <w:u w:val="none"/>
+        </w:rPr>
+      </w:pPr>
+      <w:hyperlink r:id="rId27" w:history="1">
+        <w:r>
+          <w:rPr>
+            <w:rStyle w:val="Hyperlink"/>
+          </w:rPr>
+          <w:t>http://127.0.0.1:8000/admin/</w:t>
+        </w:r>
+      </w:hyperlink>
+    </w:p>
+    <w:p>
+      <w:pPr>
+        <w:spacing w:line="240" w:lineRule="auto"/>
+        <w:rPr>
+          <w:rStyle w:val="Hyperlink"/>
+          <w:noProof/>
+          <w:color w:val="auto"/>
+          <w:u w:val="none"/>
+        </w:rPr>
+      </w:pPr>
+      <w:r>
+        <w:rPr>
+          <w:rStyle w:val="Hyperlink"/>
+          <w:noProof/>
+          <w:color w:val="auto"/>
+          <w:u w:val="none"/>
+        </w:rPr>
+        <w:drawing>
+          <wp:inline distT="0" distB="0" distL="0" distR="0" wp14:anchorId="7D22E0E2" wp14:editId="2F10A07C">
+            <wp:extent cx="5724525" cy="1685925"/>
+            <wp:effectExtent l="0" t="0" r="9525" b="9525"/>
+            <wp:docPr id="34" name="Picture 34"/>
+            <wp:cNvGraphicFramePr>
+              <a:graphicFrameLocks xmlns:a="http://schemas.openxmlformats.org/drawingml/2006/main" noChangeAspect="1"/>
+            </wp:cNvGraphicFramePr>
+            <a:graphic xmlns:a="http://schemas.openxmlformats.org/drawingml/2006/main">
+              <a:graphicData uri="http://schemas.openxmlformats.org/drawingml/2006/picture">
+                <pic:pic xmlns:pic="http://schemas.openxmlformats.org/drawingml/2006/picture">
+                  <pic:nvPicPr>
+                    <pic:cNvPr id="0" name="Picture 7"/>
                     <pic:cNvPicPr>
                       <a:picLocks noChangeAspect="1" noChangeArrowheads="1"/>
                     </pic:cNvPicPr>
                   </pic:nvPicPr>
                   <pic:blipFill>
-                    <a:blip r:embed="rId25">
+                    <a:blip r:embed="rId28">
                       <a:extLst>
                         <a:ext uri="{28A0092B-C50C-407E-A947-70E740481C1C}">
                           <a14:useLocalDpi xmlns:a14="http://schemas.microsoft.com/office/drawing/2010/main" val="0"/>
@@ -1564,7 +1724,7 @@
                   <pic:spPr bwMode="auto">
                     <a:xfrm>
                       <a:off x="0" y="0"/>
-                      <a:ext cx="5724525" cy="2286000"/>
+                      <a:ext cx="5724525" cy="1685925"/>
                     </a:xfrm>
                     <a:prstGeom prst="rect">
                       <a:avLst/>
@@ -1585,76 +1745,23 @@
       <w:pPr>
         <w:spacing w:line="240" w:lineRule="auto"/>
         <w:rPr>
-          <w:b/>
-          <w:bCs/>
-        </w:rPr>
-      </w:pPr>
-    </w:p>
-    <w:p>
-      <w:pPr>
-        <w:spacing w:line="240" w:lineRule="auto"/>
-        <w:rPr>
-          <w:b/>
-          <w:bCs/>
-        </w:rPr>
-      </w:pPr>
-    </w:p>
-    <w:p>
-      <w:pPr>
-        <w:spacing w:line="240" w:lineRule="auto"/>
-      </w:pPr>
-      <w:r>
-        <w:rPr>
-          <w:b/>
-          <w:bCs/>
-        </w:rPr>
-        <w:lastRenderedPageBreak/>
-        <w:t>Step 1</w:t>
-      </w:r>
-      <w:r>
-        <w:rPr>
-          <w:b/>
-          <w:bCs/>
-        </w:rPr>
-        <w:t>1</w:t>
-      </w:r>
-      <w:r>
-        <w:rPr>
-          <w:b/>
-          <w:bCs/>
-        </w:rPr>
-        <w:t xml:space="preserve">: </w:t>
-      </w:r>
-      <w:r>
-        <w:t xml:space="preserve">Profile </w:t>
-      </w:r>
-      <w:r>
-        <w:rPr>
-          <w:b/>
-          <w:bCs/>
-        </w:rPr>
-        <w:t>not having profile picture</w:t>
-      </w:r>
-    </w:p>
-    <w:p>
-      <w:pPr>
-        <w:spacing w:line="240" w:lineRule="auto"/>
-        <w:rPr>
-          <w:b/>
-          <w:bCs/>
-        </w:rPr>
-      </w:pPr>
-      <w:r>
-        <w:rPr>
-          <w:b/>
-          <w:bCs/>
+          <w:rStyle w:val="Hyperlink"/>
+          <w:color w:val="auto"/>
+          <w:u w:val="none"/>
+        </w:rPr>
+      </w:pPr>
+      <w:r>
+        <w:rPr>
+          <w:rStyle w:val="Hyperlink"/>
           <w:noProof/>
+          <w:color w:val="auto"/>
+          <w:u w:val="none"/>
         </w:rPr>
         <w:drawing>
-          <wp:inline distT="0" distB="0" distL="0" distR="0" wp14:anchorId="3917C2A2" wp14:editId="18A149FB">
-            <wp:extent cx="5724525" cy="1743075"/>
+          <wp:inline distT="0" distB="0" distL="0" distR="0" wp14:anchorId="0C079B2B" wp14:editId="36EFFEE5">
+            <wp:extent cx="5724525" cy="2524125"/>
             <wp:effectExtent l="0" t="0" r="9525" b="9525"/>
-            <wp:docPr id="25" name="Picture 25"/>
+            <wp:docPr id="19" name="Picture 19"/>
             <wp:cNvGraphicFramePr>
               <a:graphicFrameLocks xmlns:a="http://schemas.openxmlformats.org/drawingml/2006/main" noChangeAspect="1"/>
             </wp:cNvGraphicFramePr>
@@ -1662,13 +1769,13 @@
               <a:graphicData uri="http://schemas.openxmlformats.org/drawingml/2006/picture">
                 <pic:pic xmlns:pic="http://schemas.openxmlformats.org/drawingml/2006/picture">
                   <pic:nvPicPr>
-                    <pic:cNvPr id="0" name="Picture 10"/>
+                    <pic:cNvPr id="0" name="Picture 4"/>
                     <pic:cNvPicPr>
                       <a:picLocks noChangeAspect="1" noChangeArrowheads="1"/>
                     </pic:cNvPicPr>
                   </pic:nvPicPr>
                   <pic:blipFill>
-                    <a:blip r:embed="rId26">
+                    <a:blip r:embed="rId29">
                       <a:extLst>
                         <a:ext uri="{28A0092B-C50C-407E-A947-70E740481C1C}">
                           <a14:useLocalDpi xmlns:a14="http://schemas.microsoft.com/office/drawing/2010/main" val="0"/>
@@ -1683,7 +1790,7 @@
                   <pic:spPr bwMode="auto">
                     <a:xfrm>
                       <a:off x="0" y="0"/>
-                      <a:ext cx="5724525" cy="1743075"/>
+                      <a:ext cx="5724525" cy="2524125"/>
                     </a:xfrm>
                     <a:prstGeom prst="rect">
                       <a:avLst/>
@@ -1704,21 +1811,30 @@
       <w:pPr>
         <w:spacing w:line="240" w:lineRule="auto"/>
         <w:rPr>
-          <w:b/>
-          <w:bCs/>
-        </w:rPr>
-      </w:pPr>
-      <w:r>
-        <w:rPr>
-          <w:b/>
-          <w:bCs/>
+          <w:rStyle w:val="Hyperlink"/>
+          <w:color w:val="auto"/>
+          <w:u w:val="none"/>
+        </w:rPr>
+      </w:pPr>
+    </w:p>
+    <w:p>
+      <w:pPr>
+        <w:spacing w:line="240" w:lineRule="auto"/>
+        <w:rPr>
+          <w:b/>
+          <w:bCs/>
+        </w:rPr>
+      </w:pPr>
+      <w:r>
+        <w:rPr>
           <w:noProof/>
         </w:rPr>
+        <w:lastRenderedPageBreak/>
         <w:drawing>
-          <wp:inline distT="0" distB="0" distL="0" distR="0" wp14:anchorId="5ADD33E7" wp14:editId="1E7DFAB1">
-            <wp:extent cx="5724525" cy="2933700"/>
-            <wp:effectExtent l="0" t="0" r="9525" b="0"/>
-            <wp:docPr id="27" name="Picture 27"/>
+          <wp:inline distT="0" distB="0" distL="0" distR="0" wp14:anchorId="5E671958" wp14:editId="7C6D49A9">
+            <wp:extent cx="5731510" cy="2900045"/>
+            <wp:effectExtent l="0" t="0" r="2540" b="0"/>
+            <wp:docPr id="29" name="Picture 29"/>
             <wp:cNvGraphicFramePr>
               <a:graphicFrameLocks xmlns:a="http://schemas.openxmlformats.org/drawingml/2006/main" noChangeAspect="1"/>
             </wp:cNvGraphicFramePr>
@@ -1726,36 +1842,23 @@
               <a:graphicData uri="http://schemas.openxmlformats.org/drawingml/2006/picture">
                 <pic:pic xmlns:pic="http://schemas.openxmlformats.org/drawingml/2006/picture">
                   <pic:nvPicPr>
-                    <pic:cNvPr id="0" name="Picture 12"/>
-                    <pic:cNvPicPr>
-                      <a:picLocks noChangeAspect="1" noChangeArrowheads="1"/>
-                    </pic:cNvPicPr>
+                    <pic:cNvPr id="1" name=""/>
+                    <pic:cNvPicPr/>
                   </pic:nvPicPr>
                   <pic:blipFill>
-                    <a:blip r:embed="rId27">
-                      <a:extLst>
-                        <a:ext uri="{28A0092B-C50C-407E-A947-70E740481C1C}">
-                          <a14:useLocalDpi xmlns:a14="http://schemas.microsoft.com/office/drawing/2010/main" val="0"/>
-                        </a:ext>
-                      </a:extLst>
-                    </a:blip>
-                    <a:srcRect/>
+                    <a:blip r:embed="rId30"/>
                     <a:stretch>
                       <a:fillRect/>
                     </a:stretch>
                   </pic:blipFill>
-                  <pic:spPr bwMode="auto">
+                  <pic:spPr>
                     <a:xfrm>
                       <a:off x="0" y="0"/>
-                      <a:ext cx="5724525" cy="2933700"/>
+                      <a:ext cx="5731510" cy="2900045"/>
                     </a:xfrm>
                     <a:prstGeom prst="rect">
                       <a:avLst/>
                     </a:prstGeom>
-                    <a:noFill/>
-                    <a:ln>
-                      <a:noFill/>
-                    </a:ln>
                   </pic:spPr>
                 </pic:pic>
               </a:graphicData>
@@ -1782,27 +1885,10 @@
           <w:b/>
           <w:bCs/>
         </w:rPr>
-        <w:t xml:space="preserve">Step </w:t>
-      </w:r>
-      <w:r>
-        <w:rPr>
-          <w:b/>
-          <w:bCs/>
-        </w:rPr>
-        <w:t>1</w:t>
-      </w:r>
-      <w:r>
-        <w:rPr>
-          <w:b/>
-          <w:bCs/>
-        </w:rPr>
-        <w:t>2</w:t>
-      </w:r>
-      <w:r>
-        <w:t xml:space="preserve">: </w:t>
-      </w:r>
-      <w:r>
-        <w:t>To go to admin page click on the link given in the “Directory App” page or click the link given below</w:t>
+        <w:t xml:space="preserve">Step 13: </w:t>
+      </w:r>
+      <w:r>
+        <w:t xml:space="preserve">You need username and password to login  </w:t>
       </w:r>
     </w:p>
     <w:p>
@@ -1813,20 +1899,23 @@
           <w:numId w:val="2"/>
         </w:numPr>
         <w:spacing w:line="240" w:lineRule="auto"/>
-        <w:rPr>
-          <w:rStyle w:val="Hyperlink"/>
-          <w:color w:val="auto"/>
-          <w:u w:val="none"/>
-        </w:rPr>
-      </w:pPr>
-      <w:hyperlink r:id="rId28" w:history="1">
-        <w:r>
-          <w:rPr>
-            <w:rStyle w:val="Hyperlink"/>
-          </w:rPr>
-          <w:t>http://localhost:8000/admin/</w:t>
-        </w:r>
-      </w:hyperlink>
+      </w:pPr>
+      <w:r>
+        <w:rPr>
+          <w:b/>
+          <w:bCs/>
+        </w:rPr>
+        <w:t>USERNAME</w:t>
+      </w:r>
+      <w:r>
+        <w:t xml:space="preserve"> : </w:t>
+      </w:r>
+      <w:r>
+        <w:t>pinpoint</w:t>
+      </w:r>
+      <w:r>
+        <w:t xml:space="preserve"> </w:t>
+      </w:r>
     </w:p>
     <w:p>
       <w:pPr>
@@ -1836,105 +1925,31 @@
           <w:numId w:val="2"/>
         </w:numPr>
         <w:spacing w:line="240" w:lineRule="auto"/>
-        <w:rPr>
-          <w:rStyle w:val="Hyperlink"/>
-          <w:color w:val="auto"/>
-          <w:u w:val="none"/>
-        </w:rPr>
-      </w:pPr>
-      <w:hyperlink r:id="rId29" w:history="1">
-        <w:r>
-          <w:rPr>
-            <w:rStyle w:val="Hyperlink"/>
-          </w:rPr>
-          <w:t>http://127.0.0.1:8000/admin/</w:t>
-        </w:r>
-      </w:hyperlink>
-    </w:p>
-    <w:p>
-      <w:pPr>
-        <w:spacing w:line="240" w:lineRule="auto"/>
-        <w:rPr>
-          <w:rStyle w:val="Hyperlink"/>
-          <w:color w:val="auto"/>
-          <w:u w:val="none"/>
-        </w:rPr>
-      </w:pPr>
-      <w:r>
-        <w:rPr>
-          <w:rStyle w:val="Hyperlink"/>
+      </w:pPr>
+      <w:r>
+        <w:rPr>
+          <w:b/>
+          <w:bCs/>
+        </w:rPr>
+        <w:t xml:space="preserve">PASSWORD: </w:t>
+      </w:r>
+      <w:r>
+        <w:t>pinpoint</w:t>
+      </w:r>
+    </w:p>
+    <w:p>
+      <w:pPr>
+        <w:spacing w:line="240" w:lineRule="auto"/>
+      </w:pPr>
+      <w:r>
+        <w:rPr>
           <w:noProof/>
-          <w:color w:val="auto"/>
-          <w:u w:val="none"/>
         </w:rPr>
         <w:drawing>
-          <wp:inline distT="0" distB="0" distL="0" distR="0" wp14:anchorId="232F19D7" wp14:editId="3AAEF868">
-            <wp:extent cx="5724525" cy="1724025"/>
-            <wp:effectExtent l="0" t="0" r="9525" b="9525"/>
-            <wp:docPr id="28" name="Picture 28"/>
-            <wp:cNvGraphicFramePr>
-              <a:graphicFrameLocks xmlns:a="http://schemas.openxmlformats.org/drawingml/2006/main" noChangeAspect="1"/>
-            </wp:cNvGraphicFramePr>
-            <a:graphic xmlns:a="http://schemas.openxmlformats.org/drawingml/2006/main">
-              <a:graphicData uri="http://schemas.openxmlformats.org/drawingml/2006/picture">
-                <pic:pic xmlns:pic="http://schemas.openxmlformats.org/drawingml/2006/picture">
-                  <pic:nvPicPr>
-                    <pic:cNvPr id="0" name="Picture 13"/>
-                    <pic:cNvPicPr>
-                      <a:picLocks noChangeAspect="1" noChangeArrowheads="1"/>
-                    </pic:cNvPicPr>
-                  </pic:nvPicPr>
-                  <pic:blipFill>
-                    <a:blip r:embed="rId30">
-                      <a:extLst>
-                        <a:ext uri="{28A0092B-C50C-407E-A947-70E740481C1C}">
-                          <a14:useLocalDpi xmlns:a14="http://schemas.microsoft.com/office/drawing/2010/main" val="0"/>
-                        </a:ext>
-                      </a:extLst>
-                    </a:blip>
-                    <a:srcRect/>
-                    <a:stretch>
-                      <a:fillRect/>
-                    </a:stretch>
-                  </pic:blipFill>
-                  <pic:spPr bwMode="auto">
-                    <a:xfrm>
-                      <a:off x="0" y="0"/>
-                      <a:ext cx="5724525" cy="1724025"/>
-                    </a:xfrm>
-                    <a:prstGeom prst="rect">
-                      <a:avLst/>
-                    </a:prstGeom>
-                    <a:noFill/>
-                    <a:ln>
-                      <a:noFill/>
-                    </a:ln>
-                  </pic:spPr>
-                </pic:pic>
-              </a:graphicData>
-            </a:graphic>
-          </wp:inline>
-        </w:drawing>
-      </w:r>
-    </w:p>
-    <w:p>
-      <w:pPr>
-        <w:spacing w:line="240" w:lineRule="auto"/>
-        <w:rPr>
-          <w:b/>
-          <w:bCs/>
-        </w:rPr>
-      </w:pPr>
-      <w:r>
-        <w:rPr>
-          <w:noProof/>
-        </w:rPr>
-        <w:lastRenderedPageBreak/>
-        <w:drawing>
-          <wp:inline distT="0" distB="0" distL="0" distR="0" wp14:anchorId="5E671958" wp14:editId="7C6D49A9">
-            <wp:extent cx="5731510" cy="2900045"/>
-            <wp:effectExtent l="0" t="0" r="2540" b="0"/>
-            <wp:docPr id="29" name="Picture 29"/>
+          <wp:inline distT="0" distB="0" distL="0" distR="0" wp14:anchorId="4F27DB61" wp14:editId="28A2829A">
+            <wp:extent cx="5731510" cy="2837815"/>
+            <wp:effectExtent l="0" t="0" r="2540" b="635"/>
+            <wp:docPr id="31" name="Picture 31"/>
             <wp:cNvGraphicFramePr>
               <a:graphicFrameLocks xmlns:a="http://schemas.openxmlformats.org/drawingml/2006/main" noChangeAspect="1"/>
             </wp:cNvGraphicFramePr>
@@ -1954,126 +1969,6 @@
                   <pic:spPr>
                     <a:xfrm>
                       <a:off x="0" y="0"/>
-                      <a:ext cx="5731510" cy="2900045"/>
-                    </a:xfrm>
-                    <a:prstGeom prst="rect">
-                      <a:avLst/>
-                    </a:prstGeom>
-                  </pic:spPr>
-                </pic:pic>
-              </a:graphicData>
-            </a:graphic>
-          </wp:inline>
-        </w:drawing>
-      </w:r>
-    </w:p>
-    <w:p>
-      <w:pPr>
-        <w:spacing w:line="240" w:lineRule="auto"/>
-        <w:rPr>
-          <w:b/>
-          <w:bCs/>
-        </w:rPr>
-      </w:pPr>
-    </w:p>
-    <w:p>
-      <w:pPr>
-        <w:spacing w:line="240" w:lineRule="auto"/>
-      </w:pPr>
-      <w:r>
-        <w:rPr>
-          <w:b/>
-          <w:bCs/>
-        </w:rPr>
-        <w:t xml:space="preserve">Step 13: </w:t>
-      </w:r>
-      <w:r>
-        <w:t xml:space="preserve">You need username and password to login  </w:t>
-      </w:r>
-    </w:p>
-    <w:p>
-      <w:pPr>
-        <w:pStyle w:val="ListParagraph"/>
-        <w:numPr>
-          <w:ilvl w:val="0"/>
-          <w:numId w:val="2"/>
-        </w:numPr>
-        <w:spacing w:line="240" w:lineRule="auto"/>
-      </w:pPr>
-      <w:proofErr w:type="gramStart"/>
-      <w:r>
-        <w:rPr>
-          <w:b/>
-          <w:bCs/>
-        </w:rPr>
-        <w:t>USERNAME</w:t>
-      </w:r>
-      <w:r>
-        <w:t xml:space="preserve"> :</w:t>
-      </w:r>
-      <w:proofErr w:type="gramEnd"/>
-      <w:r>
-        <w:t xml:space="preserve"> </w:t>
-      </w:r>
-      <w:r>
-        <w:t>pinpoint</w:t>
-      </w:r>
-      <w:r>
-        <w:t xml:space="preserve"> </w:t>
-      </w:r>
-    </w:p>
-    <w:p>
-      <w:pPr>
-        <w:pStyle w:val="ListParagraph"/>
-        <w:numPr>
-          <w:ilvl w:val="0"/>
-          <w:numId w:val="2"/>
-        </w:numPr>
-        <w:spacing w:line="240" w:lineRule="auto"/>
-      </w:pPr>
-      <w:r>
-        <w:rPr>
-          <w:b/>
-          <w:bCs/>
-        </w:rPr>
-        <w:t xml:space="preserve">PASSWORD: </w:t>
-      </w:r>
-      <w:r>
-        <w:t>pinpoint</w:t>
-      </w:r>
-    </w:p>
-    <w:p>
-      <w:pPr>
-        <w:spacing w:line="240" w:lineRule="auto"/>
-      </w:pPr>
-      <w:r>
-        <w:rPr>
-          <w:noProof/>
-        </w:rPr>
-        <w:drawing>
-          <wp:inline distT="0" distB="0" distL="0" distR="0" wp14:anchorId="4F27DB61" wp14:editId="28A2829A">
-            <wp:extent cx="5731510" cy="2837815"/>
-            <wp:effectExtent l="0" t="0" r="2540" b="635"/>
-            <wp:docPr id="31" name="Picture 31"/>
-            <wp:cNvGraphicFramePr>
-              <a:graphicFrameLocks xmlns:a="http://schemas.openxmlformats.org/drawingml/2006/main" noChangeAspect="1"/>
-            </wp:cNvGraphicFramePr>
-            <a:graphic xmlns:a="http://schemas.openxmlformats.org/drawingml/2006/main">
-              <a:graphicData uri="http://schemas.openxmlformats.org/drawingml/2006/picture">
-                <pic:pic xmlns:pic="http://schemas.openxmlformats.org/drawingml/2006/picture">
-                  <pic:nvPicPr>
-                    <pic:cNvPr id="1" name=""/>
-                    <pic:cNvPicPr/>
-                  </pic:nvPicPr>
-                  <pic:blipFill>
-                    <a:blip r:embed="rId32"/>
-                    <a:stretch>
-                      <a:fillRect/>
-                    </a:stretch>
-                  </pic:blipFill>
-                  <pic:spPr>
-                    <a:xfrm>
-                      <a:off x="0" y="0"/>
                       <a:ext cx="5731510" cy="2837815"/>
                     </a:xfrm>
                     <a:prstGeom prst="rect">
@@ -2232,7 +2127,7 @@
                     </pic:cNvPicPr>
                   </pic:nvPicPr>
                   <pic:blipFill>
-                    <a:blip r:embed="rId33">
+                    <a:blip r:embed="rId32">
                       <a:extLst>
                         <a:ext uri="{28A0092B-C50C-407E-A947-70E740481C1C}">
                           <a14:useLocalDpi xmlns:a14="http://schemas.microsoft.com/office/drawing/2010/main" val="0"/>
@@ -2338,7 +2233,7 @@
                     </pic:cNvPicPr>
                   </pic:nvPicPr>
                   <pic:blipFill>
-                    <a:blip r:embed="rId34">
+                    <a:blip r:embed="rId33">
                       <a:extLst>
                         <a:ext uri="{28A0092B-C50C-407E-A947-70E740481C1C}">
                           <a14:useLocalDpi xmlns:a14="http://schemas.microsoft.com/office/drawing/2010/main" val="0"/>
@@ -2470,7 +2365,7 @@
                     </pic:cNvPicPr>
                   </pic:nvPicPr>
                   <pic:blipFill>
-                    <a:blip r:embed="rId35">
+                    <a:blip r:embed="rId34">
                       <a:extLst>
                         <a:ext uri="{28A0092B-C50C-407E-A947-70E740481C1C}">
                           <a14:useLocalDpi xmlns:a14="http://schemas.microsoft.com/office/drawing/2010/main" val="0"/>
@@ -2535,7 +2430,7 @@
                     </pic:cNvPicPr>
                   </pic:nvPicPr>
                   <pic:blipFill>
-                    <a:blip r:embed="rId36">
+                    <a:blip r:embed="rId35">
                       <a:extLst>
                         <a:ext uri="{28A0092B-C50C-407E-A947-70E740481C1C}">
                           <a14:useLocalDpi xmlns:a14="http://schemas.microsoft.com/office/drawing/2010/main" val="0"/>
@@ -2617,10 +2512,10 @@
           <w:noProof/>
         </w:rPr>
         <w:drawing>
-          <wp:inline distT="0" distB="0" distL="0" distR="0" wp14:anchorId="1A316F61" wp14:editId="5DF2F717">
-            <wp:extent cx="4886599" cy="2073349"/>
-            <wp:effectExtent l="0" t="0" r="9525" b="3175"/>
-            <wp:docPr id="38" name="Picture 38"/>
+          <wp:inline distT="0" distB="0" distL="0" distR="0" wp14:anchorId="42C4EC61" wp14:editId="118DEAAC">
+            <wp:extent cx="5724525" cy="1457325"/>
+            <wp:effectExtent l="0" t="0" r="9525" b="9525"/>
+            <wp:docPr id="39" name="Picture 39"/>
             <wp:cNvGraphicFramePr>
               <a:graphicFrameLocks xmlns:a="http://schemas.openxmlformats.org/drawingml/2006/main" noChangeAspect="1"/>
             </wp:cNvGraphicFramePr>
@@ -2628,7 +2523,107 @@
               <a:graphicData uri="http://schemas.openxmlformats.org/drawingml/2006/picture">
                 <pic:pic xmlns:pic="http://schemas.openxmlformats.org/drawingml/2006/picture">
                   <pic:nvPicPr>
-                    <pic:cNvPr id="0" name="Picture 20"/>
+                    <pic:cNvPr id="0" name="Picture 9"/>
+                    <pic:cNvPicPr>
+                      <a:picLocks noChangeAspect="1" noChangeArrowheads="1"/>
+                    </pic:cNvPicPr>
+                  </pic:nvPicPr>
+                  <pic:blipFill>
+                    <a:blip r:embed="rId36">
+                      <a:extLst>
+                        <a:ext uri="{28A0092B-C50C-407E-A947-70E740481C1C}">
+                          <a14:useLocalDpi xmlns:a14="http://schemas.microsoft.com/office/drawing/2010/main" val="0"/>
+                        </a:ext>
+                      </a:extLst>
+                    </a:blip>
+                    <a:srcRect/>
+                    <a:stretch>
+                      <a:fillRect/>
+                    </a:stretch>
+                  </pic:blipFill>
+                  <pic:spPr bwMode="auto">
+                    <a:xfrm>
+                      <a:off x="0" y="0"/>
+                      <a:ext cx="5724525" cy="1457325"/>
+                    </a:xfrm>
+                    <a:prstGeom prst="rect">
+                      <a:avLst/>
+                    </a:prstGeom>
+                    <a:noFill/>
+                    <a:ln>
+                      <a:noFill/>
+                    </a:ln>
+                  </pic:spPr>
+                </pic:pic>
+              </a:graphicData>
+            </a:graphic>
+          </wp:inline>
+        </w:drawing>
+      </w:r>
+    </w:p>
+    <w:p>
+      <w:pPr>
+        <w:pStyle w:val="ListParagraph"/>
+        <w:numPr>
+          <w:ilvl w:val="0"/>
+          <w:numId w:val="2"/>
+        </w:numPr>
+        <w:spacing w:line="240" w:lineRule="auto"/>
+      </w:pPr>
+      <w:r>
+        <w:t xml:space="preserve">Import page with file </w:t>
+      </w:r>
+      <w:r>
+        <w:t>selected, Filename</w:t>
+      </w:r>
+      <w:r>
+        <w:t xml:space="preserve"> - “</w:t>
+      </w:r>
+      <w:r>
+        <w:rPr>
+          <w:b/>
+          <w:bCs/>
+        </w:rPr>
+        <w:t>Teachers.csv</w:t>
+      </w:r>
+      <w:r>
+        <w:t>”</w:t>
+      </w:r>
+      <w:r>
+        <w:t xml:space="preserve"> </w:t>
+      </w:r>
+      <w:r>
+        <w:t xml:space="preserve">Format - </w:t>
+      </w:r>
+      <w:r>
+        <w:rPr>
+          <w:b/>
+          <w:bCs/>
+        </w:rPr>
+        <w:t>csv</w:t>
+      </w:r>
+    </w:p>
+    <w:p>
+      <w:pPr>
+        <w:spacing w:line="240" w:lineRule="auto"/>
+      </w:pPr>
+      <w:r>
+        <w:rPr>
+          <w:noProof/>
+        </w:rPr>
+        <w:drawing>
+          <wp:inline distT="0" distB="0" distL="0" distR="0" wp14:anchorId="4AA47932" wp14:editId="782203F0">
+            <wp:extent cx="5724525" cy="2028825"/>
+            <wp:effectExtent l="0" t="0" r="9525" b="9525"/>
+            <wp:docPr id="35" name="Picture 35"/>
+            <wp:cNvGraphicFramePr>
+              <a:graphicFrameLocks xmlns:a="http://schemas.openxmlformats.org/drawingml/2006/main" noChangeAspect="1"/>
+            </wp:cNvGraphicFramePr>
+            <a:graphic xmlns:a="http://schemas.openxmlformats.org/drawingml/2006/main">
+              <a:graphicData uri="http://schemas.openxmlformats.org/drawingml/2006/picture">
+                <pic:pic xmlns:pic="http://schemas.openxmlformats.org/drawingml/2006/picture">
+                  <pic:nvPicPr>
+                    <pic:cNvPr id="0" name="Picture 8"/>
                     <pic:cNvPicPr>
                       <a:picLocks noChangeAspect="1" noChangeArrowheads="1"/>
                     </pic:cNvPicPr>
@@ -2649,7 +2644,7 @@
                   <pic:spPr bwMode="auto">
                     <a:xfrm>
                       <a:off x="0" y="0"/>
-                      <a:ext cx="4941798" cy="2096770"/>
+                      <a:ext cx="5724525" cy="2028825"/>
                     </a:xfrm>
                     <a:prstGeom prst="rect">
                       <a:avLst/>
@@ -2669,6 +2664,19 @@
     <w:p>
       <w:pPr>
         <w:pStyle w:val="ListParagraph"/>
+        <w:spacing w:line="240" w:lineRule="auto"/>
+        <w:ind w:left="1080"/>
+      </w:pPr>
+    </w:p>
+    <w:p>
+      <w:pPr>
+        <w:spacing w:line="240" w:lineRule="auto"/>
+        <w:ind w:left="720"/>
+      </w:pPr>
+    </w:p>
+    <w:p>
+      <w:pPr>
+        <w:pStyle w:val="ListParagraph"/>
         <w:numPr>
           <w:ilvl w:val="0"/>
           <w:numId w:val="2"/>
@@ -2676,36 +2684,207 @@
         <w:spacing w:line="240" w:lineRule="auto"/>
       </w:pPr>
       <w:r>
-        <w:t xml:space="preserve">Import page with file </w:t>
-      </w:r>
-      <w:r>
-        <w:t>selected, Filename</w:t>
-      </w:r>
-      <w:r>
-        <w:t xml:space="preserve"> - “</w:t>
-      </w:r>
-      <w:r>
-        <w:rPr>
-          <w:b/>
-          <w:bCs/>
-        </w:rPr>
-        <w:t>Teachers_new.csv</w:t>
-      </w:r>
-      <w:r>
-        <w:t>”</w:t>
-      </w:r>
-      <w:r>
-        <w:t xml:space="preserve"> </w:t>
-      </w:r>
-      <w:r>
-        <w:t xml:space="preserve">Format - </w:t>
-      </w:r>
-      <w:r>
-        <w:rPr>
-          <w:b/>
-          <w:bCs/>
-        </w:rPr>
-        <w:t>csv</w:t>
+        <w:t xml:space="preserve">The </w:t>
+      </w:r>
+      <w:r>
+        <w:t xml:space="preserve">CSV file </w:t>
+      </w:r>
+      <w:r>
+        <w:t xml:space="preserve">should have </w:t>
+      </w:r>
+      <w:r>
+        <w:t>unique email ids</w:t>
+      </w:r>
+    </w:p>
+    <w:p>
+      <w:pPr>
+        <w:pStyle w:val="ListParagraph"/>
+        <w:numPr>
+          <w:ilvl w:val="0"/>
+          <w:numId w:val="2"/>
+        </w:numPr>
+        <w:spacing w:line="240" w:lineRule="auto"/>
+      </w:pPr>
+      <w:r>
+        <w:t>First column should be added with column name ‘</w:t>
+      </w:r>
+      <w:r>
+        <w:rPr>
+          <w:b/>
+        </w:rPr>
+        <w:t>id</w:t>
+      </w:r>
+      <w:r>
+        <w:t>’</w:t>
+      </w:r>
+    </w:p>
+    <w:p>
+      <w:pPr>
+        <w:pStyle w:val="ListParagraph"/>
+        <w:numPr>
+          <w:ilvl w:val="0"/>
+          <w:numId w:val="2"/>
+        </w:numPr>
+        <w:spacing w:line="240" w:lineRule="auto"/>
+      </w:pPr>
+      <w:r>
+        <w:t>column names should be as follows</w:t>
+      </w:r>
+    </w:p>
+    <w:p>
+      <w:pPr>
+        <w:pStyle w:val="ListParagraph"/>
+        <w:numPr>
+          <w:ilvl w:val="1"/>
+          <w:numId w:val="2"/>
+        </w:numPr>
+        <w:spacing w:line="240" w:lineRule="auto"/>
+      </w:pPr>
+      <w:r>
+        <w:rPr>
+          <w:b/>
+          <w:bCs/>
+        </w:rPr>
+        <w:t>First letter</w:t>
+      </w:r>
+      <w:r>
+        <w:t xml:space="preserve"> of column names should be </w:t>
+      </w:r>
+      <w:r>
+        <w:rPr>
+          <w:b/>
+          <w:bCs/>
+        </w:rPr>
+        <w:t>Capital</w:t>
+      </w:r>
+    </w:p>
+    <w:p>
+      <w:pPr>
+        <w:pStyle w:val="ListParagraph"/>
+        <w:numPr>
+          <w:ilvl w:val="1"/>
+          <w:numId w:val="2"/>
+        </w:numPr>
+        <w:spacing w:line="240" w:lineRule="auto"/>
+      </w:pPr>
+      <w:r>
+        <w:rPr>
+          <w:b/>
+          <w:bCs/>
+        </w:rPr>
+        <w:t xml:space="preserve">Space between </w:t>
+      </w:r>
+      <w:r>
+        <w:rPr>
+          <w:b/>
+          <w:bCs/>
+        </w:rPr>
+        <w:t>column name</w:t>
+      </w:r>
+      <w:r>
+        <w:t xml:space="preserve"> to be replaced with ‘</w:t>
+      </w:r>
+      <w:r>
+        <w:rPr>
+          <w:b/>
+          <w:bCs/>
+        </w:rPr>
+        <w:t>_</w:t>
+      </w:r>
+      <w:r>
+        <w:t>’</w:t>
+      </w:r>
+    </w:p>
+    <w:p>
+      <w:pPr>
+        <w:pStyle w:val="ListParagraph"/>
+        <w:numPr>
+          <w:ilvl w:val="2"/>
+          <w:numId w:val="2"/>
+        </w:numPr>
+        <w:spacing w:line="240" w:lineRule="auto"/>
+      </w:pPr>
+      <w:r>
+        <w:lastRenderedPageBreak/>
+        <w:t>First_Name</w:t>
+      </w:r>
+    </w:p>
+    <w:p>
+      <w:pPr>
+        <w:pStyle w:val="ListParagraph"/>
+        <w:numPr>
+          <w:ilvl w:val="2"/>
+          <w:numId w:val="2"/>
+        </w:numPr>
+        <w:spacing w:line="240" w:lineRule="auto"/>
+      </w:pPr>
+      <w:r>
+        <w:t>Last_Name</w:t>
+      </w:r>
+    </w:p>
+    <w:p>
+      <w:pPr>
+        <w:pStyle w:val="ListParagraph"/>
+        <w:numPr>
+          <w:ilvl w:val="2"/>
+          <w:numId w:val="2"/>
+        </w:numPr>
+        <w:spacing w:line="240" w:lineRule="auto"/>
+      </w:pPr>
+      <w:r>
+        <w:t>Profile_Picture</w:t>
+      </w:r>
+    </w:p>
+    <w:p>
+      <w:pPr>
+        <w:pStyle w:val="ListParagraph"/>
+        <w:numPr>
+          <w:ilvl w:val="2"/>
+          <w:numId w:val="2"/>
+        </w:numPr>
+        <w:spacing w:line="240" w:lineRule="auto"/>
+      </w:pPr>
+      <w:r>
+        <w:t>Email_Address</w:t>
+      </w:r>
+    </w:p>
+    <w:p>
+      <w:pPr>
+        <w:pStyle w:val="ListParagraph"/>
+        <w:numPr>
+          <w:ilvl w:val="2"/>
+          <w:numId w:val="2"/>
+        </w:numPr>
+        <w:spacing w:line="240" w:lineRule="auto"/>
+      </w:pPr>
+      <w:r>
+        <w:t>Phone_Number</w:t>
+      </w:r>
+    </w:p>
+    <w:p>
+      <w:pPr>
+        <w:pStyle w:val="ListParagraph"/>
+        <w:numPr>
+          <w:ilvl w:val="2"/>
+          <w:numId w:val="2"/>
+        </w:numPr>
+        <w:spacing w:line="240" w:lineRule="auto"/>
+      </w:pPr>
+      <w:r>
+        <w:t>Room_Number</w:t>
+      </w:r>
+    </w:p>
+    <w:p>
+      <w:pPr>
+        <w:pStyle w:val="ListParagraph"/>
+        <w:numPr>
+          <w:ilvl w:val="2"/>
+          <w:numId w:val="2"/>
+        </w:numPr>
+        <w:spacing w:line="240" w:lineRule="auto"/>
+      </w:pPr>
+      <w:r>
+        <w:t>Subjects_Taught</w:t>
       </w:r>
     </w:p>
     <w:p>
@@ -2717,10 +2896,10 @@
           <w:noProof/>
         </w:rPr>
         <w:drawing>
-          <wp:inline distT="0" distB="0" distL="0" distR="0" wp14:anchorId="0EA59E20" wp14:editId="05905F31">
-            <wp:extent cx="5029200" cy="2251005"/>
-            <wp:effectExtent l="0" t="0" r="0" b="0"/>
-            <wp:docPr id="40" name="Picture 40"/>
+          <wp:inline distT="0" distB="0" distL="0" distR="0" wp14:anchorId="694EBB66" wp14:editId="5FC9B39E">
+            <wp:extent cx="5731510" cy="3687445"/>
+            <wp:effectExtent l="0" t="0" r="2540" b="8255"/>
+            <wp:docPr id="41" name="Picture 41"/>
             <wp:cNvGraphicFramePr>
               <a:graphicFrameLocks xmlns:a="http://schemas.openxmlformats.org/drawingml/2006/main" noChangeAspect="1"/>
             </wp:cNvGraphicFramePr>
@@ -2728,13 +2907,80 @@
               <a:graphicData uri="http://schemas.openxmlformats.org/drawingml/2006/picture">
                 <pic:pic xmlns:pic="http://schemas.openxmlformats.org/drawingml/2006/picture">
                   <pic:nvPicPr>
-                    <pic:cNvPr id="0" name="Picture 22"/>
+                    <pic:cNvPr id="1" name=""/>
+                    <pic:cNvPicPr/>
+                  </pic:nvPicPr>
+                  <pic:blipFill>
+                    <a:blip r:embed="rId38"/>
+                    <a:stretch>
+                      <a:fillRect/>
+                    </a:stretch>
+                  </pic:blipFill>
+                  <pic:spPr>
+                    <a:xfrm>
+                      <a:off x="0" y="0"/>
+                      <a:ext cx="5731510" cy="3687445"/>
+                    </a:xfrm>
+                    <a:prstGeom prst="rect">
+                      <a:avLst/>
+                    </a:prstGeom>
+                  </pic:spPr>
+                </pic:pic>
+              </a:graphicData>
+            </a:graphic>
+          </wp:inline>
+        </w:drawing>
+      </w:r>
+    </w:p>
+    <w:p>
+      <w:pPr>
+        <w:spacing w:line="240" w:lineRule="auto"/>
+      </w:pPr>
+      <w:r>
+        <w:rPr>
+          <w:b/>
+          <w:bCs/>
+        </w:rPr>
+        <w:t>Step 1</w:t>
+      </w:r>
+      <w:r>
+        <w:rPr>
+          <w:b/>
+          <w:bCs/>
+        </w:rPr>
+        <w:t>7</w:t>
+      </w:r>
+      <w:r>
+        <w:t>: Submitting for import will ask for confirmation</w:t>
+      </w:r>
+    </w:p>
+    <w:p>
+      <w:pPr>
+        <w:spacing w:line="240" w:lineRule="auto"/>
+      </w:pPr>
+      <w:r>
+        <w:rPr>
+          <w:noProof/>
+        </w:rPr>
+        <w:drawing>
+          <wp:inline distT="0" distB="0" distL="0" distR="0" wp14:anchorId="62D80343" wp14:editId="12E9E3A8">
+            <wp:extent cx="5724525" cy="2305050"/>
+            <wp:effectExtent l="0" t="0" r="9525" b="0"/>
+            <wp:docPr id="42" name="Picture 42"/>
+            <wp:cNvGraphicFramePr>
+              <a:graphicFrameLocks xmlns:a="http://schemas.openxmlformats.org/drawingml/2006/main" noChangeAspect="1"/>
+            </wp:cNvGraphicFramePr>
+            <a:graphic xmlns:a="http://schemas.openxmlformats.org/drawingml/2006/main">
+              <a:graphicData uri="http://schemas.openxmlformats.org/drawingml/2006/picture">
+                <pic:pic xmlns:pic="http://schemas.openxmlformats.org/drawingml/2006/picture">
+                  <pic:nvPicPr>
+                    <pic:cNvPr id="0" name="Picture 10"/>
                     <pic:cNvPicPr>
                       <a:picLocks noChangeAspect="1" noChangeArrowheads="1"/>
                     </pic:cNvPicPr>
                   </pic:nvPicPr>
                   <pic:blipFill>
-                    <a:blip r:embed="rId38">
+                    <a:blip r:embed="rId39">
                       <a:extLst>
                         <a:ext uri="{28A0092B-C50C-407E-A947-70E740481C1C}">
                           <a14:useLocalDpi xmlns:a14="http://schemas.microsoft.com/office/drawing/2010/main" val="0"/>
@@ -2749,7 +2995,7 @@
                   <pic:spPr bwMode="auto">
                     <a:xfrm>
                       <a:off x="0" y="0"/>
-                      <a:ext cx="5073737" cy="2270939"/>
+                      <a:ext cx="5724525" cy="2305050"/>
                     </a:xfrm>
                     <a:prstGeom prst="rect">
                       <a:avLst/>
@@ -2768,257 +3014,18 @@
     </w:p>
     <w:p>
       <w:pPr>
-        <w:pStyle w:val="ListParagraph"/>
-        <w:spacing w:line="240" w:lineRule="auto"/>
-        <w:ind w:left="1080"/>
-      </w:pPr>
-    </w:p>
-    <w:p>
-      <w:pPr>
-        <w:spacing w:line="240" w:lineRule="auto"/>
-        <w:ind w:left="720"/>
-      </w:pPr>
-    </w:p>
-    <w:p>
-      <w:pPr>
-        <w:pStyle w:val="ListParagraph"/>
-        <w:numPr>
-          <w:ilvl w:val="0"/>
-          <w:numId w:val="2"/>
-        </w:numPr>
-        <w:spacing w:line="240" w:lineRule="auto"/>
-      </w:pPr>
-      <w:r>
+        <w:spacing w:line="240" w:lineRule="auto"/>
+      </w:pPr>
+      <w:r>
+        <w:rPr>
+          <w:noProof/>
+        </w:rPr>
         <w:lastRenderedPageBreak/>
-        <w:t xml:space="preserve">The </w:t>
-      </w:r>
-      <w:r>
-        <w:t xml:space="preserve">CSV file </w:t>
-      </w:r>
-      <w:r>
-        <w:t xml:space="preserve">should have </w:t>
-      </w:r>
-      <w:r>
-        <w:t>unique email ids</w:t>
-      </w:r>
-    </w:p>
-    <w:p>
-      <w:pPr>
-        <w:pStyle w:val="ListParagraph"/>
-        <w:numPr>
-          <w:ilvl w:val="0"/>
-          <w:numId w:val="2"/>
-        </w:numPr>
-        <w:spacing w:line="240" w:lineRule="auto"/>
-      </w:pPr>
-      <w:r>
-        <w:t>First column should be added with column name ‘</w:t>
-      </w:r>
-      <w:r>
-        <w:rPr>
-          <w:b/>
-        </w:rPr>
-        <w:t>id</w:t>
-      </w:r>
-      <w:r>
-        <w:t>’</w:t>
-      </w:r>
-    </w:p>
-    <w:p>
-      <w:pPr>
-        <w:pStyle w:val="ListParagraph"/>
-        <w:numPr>
-          <w:ilvl w:val="0"/>
-          <w:numId w:val="2"/>
-        </w:numPr>
-        <w:spacing w:line="240" w:lineRule="auto"/>
-      </w:pPr>
-      <w:r>
-        <w:t>column names should be as follows</w:t>
-      </w:r>
-    </w:p>
-    <w:p>
-      <w:pPr>
-        <w:pStyle w:val="ListParagraph"/>
-        <w:numPr>
-          <w:ilvl w:val="1"/>
-          <w:numId w:val="2"/>
-        </w:numPr>
-        <w:spacing w:line="240" w:lineRule="auto"/>
-      </w:pPr>
-      <w:r>
-        <w:rPr>
-          <w:b/>
-          <w:bCs/>
-        </w:rPr>
-        <w:t>First letter</w:t>
-      </w:r>
-      <w:r>
-        <w:t xml:space="preserve"> of column names should be </w:t>
-      </w:r>
-      <w:r>
-        <w:rPr>
-          <w:b/>
-          <w:bCs/>
-        </w:rPr>
-        <w:t>Capital</w:t>
-      </w:r>
-    </w:p>
-    <w:p>
-      <w:pPr>
-        <w:pStyle w:val="ListParagraph"/>
-        <w:numPr>
-          <w:ilvl w:val="1"/>
-          <w:numId w:val="2"/>
-        </w:numPr>
-        <w:spacing w:line="240" w:lineRule="auto"/>
-      </w:pPr>
-      <w:r>
-        <w:rPr>
-          <w:b/>
-          <w:bCs/>
-        </w:rPr>
-        <w:t xml:space="preserve">Space between </w:t>
-      </w:r>
-      <w:r>
-        <w:rPr>
-          <w:b/>
-          <w:bCs/>
-        </w:rPr>
-        <w:t>column name</w:t>
-      </w:r>
-      <w:r>
-        <w:t xml:space="preserve"> to be replaced with ‘</w:t>
-      </w:r>
-      <w:r>
-        <w:rPr>
-          <w:b/>
-          <w:bCs/>
-        </w:rPr>
-        <w:t>_</w:t>
-      </w:r>
-      <w:r>
-        <w:t>’</w:t>
-      </w:r>
-    </w:p>
-    <w:p>
-      <w:pPr>
-        <w:pStyle w:val="ListParagraph"/>
-        <w:numPr>
-          <w:ilvl w:val="2"/>
-          <w:numId w:val="2"/>
-        </w:numPr>
-        <w:spacing w:line="240" w:lineRule="auto"/>
-      </w:pPr>
-      <w:proofErr w:type="spellStart"/>
-      <w:r>
-        <w:t>First_Name</w:t>
-      </w:r>
-      <w:proofErr w:type="spellEnd"/>
-    </w:p>
-    <w:p>
-      <w:pPr>
-        <w:pStyle w:val="ListParagraph"/>
-        <w:numPr>
-          <w:ilvl w:val="2"/>
-          <w:numId w:val="2"/>
-        </w:numPr>
-        <w:spacing w:line="240" w:lineRule="auto"/>
-      </w:pPr>
-      <w:proofErr w:type="spellStart"/>
-      <w:r>
-        <w:t>Last_Name</w:t>
-      </w:r>
-      <w:proofErr w:type="spellEnd"/>
-    </w:p>
-    <w:p>
-      <w:pPr>
-        <w:pStyle w:val="ListParagraph"/>
-        <w:numPr>
-          <w:ilvl w:val="2"/>
-          <w:numId w:val="2"/>
-        </w:numPr>
-        <w:spacing w:line="240" w:lineRule="auto"/>
-      </w:pPr>
-      <w:proofErr w:type="spellStart"/>
-      <w:r>
-        <w:t>Profile_Picture</w:t>
-      </w:r>
-      <w:proofErr w:type="spellEnd"/>
-    </w:p>
-    <w:p>
-      <w:pPr>
-        <w:pStyle w:val="ListParagraph"/>
-        <w:numPr>
-          <w:ilvl w:val="2"/>
-          <w:numId w:val="2"/>
-        </w:numPr>
-        <w:spacing w:line="240" w:lineRule="auto"/>
-      </w:pPr>
-      <w:proofErr w:type="spellStart"/>
-      <w:r>
-        <w:t>Email_Address</w:t>
-      </w:r>
-      <w:proofErr w:type="spellEnd"/>
-    </w:p>
-    <w:p>
-      <w:pPr>
-        <w:pStyle w:val="ListParagraph"/>
-        <w:numPr>
-          <w:ilvl w:val="2"/>
-          <w:numId w:val="2"/>
-        </w:numPr>
-        <w:spacing w:line="240" w:lineRule="auto"/>
-      </w:pPr>
-      <w:proofErr w:type="spellStart"/>
-      <w:r>
-        <w:t>Phone_Number</w:t>
-      </w:r>
-      <w:proofErr w:type="spellEnd"/>
-    </w:p>
-    <w:p>
-      <w:pPr>
-        <w:pStyle w:val="ListParagraph"/>
-        <w:numPr>
-          <w:ilvl w:val="2"/>
-          <w:numId w:val="2"/>
-        </w:numPr>
-        <w:spacing w:line="240" w:lineRule="auto"/>
-      </w:pPr>
-      <w:proofErr w:type="spellStart"/>
-      <w:r>
-        <w:t>Room_Number</w:t>
-      </w:r>
-      <w:proofErr w:type="spellEnd"/>
-    </w:p>
-    <w:p>
-      <w:pPr>
-        <w:pStyle w:val="ListParagraph"/>
-        <w:numPr>
-          <w:ilvl w:val="2"/>
-          <w:numId w:val="2"/>
-        </w:numPr>
-        <w:spacing w:line="240" w:lineRule="auto"/>
-      </w:pPr>
-      <w:proofErr w:type="spellStart"/>
-      <w:r>
-        <w:t>Subjects_Taught</w:t>
-      </w:r>
-      <w:proofErr w:type="spellEnd"/>
-    </w:p>
-    <w:p>
-      <w:pPr>
-        <w:spacing w:line="240" w:lineRule="auto"/>
-      </w:pPr>
-      <w:r>
-        <w:rPr>
-          <w:noProof/>
-        </w:rPr>
         <w:drawing>
-          <wp:inline distT="0" distB="0" distL="0" distR="0" wp14:anchorId="2B525207" wp14:editId="3012315E">
-            <wp:extent cx="5731510" cy="2088515"/>
-            <wp:effectExtent l="0" t="0" r="2540" b="6985"/>
-            <wp:docPr id="4" name="Picture 4"/>
+          <wp:inline distT="0" distB="0" distL="0" distR="0" wp14:anchorId="79AF1E2F" wp14:editId="290A7961">
+            <wp:extent cx="5731510" cy="3064510"/>
+            <wp:effectExtent l="0" t="0" r="2540" b="2540"/>
+            <wp:docPr id="43" name="Picture 43"/>
             <wp:cNvGraphicFramePr>
               <a:graphicFrameLocks xmlns:a="http://schemas.openxmlformats.org/drawingml/2006/main" noChangeAspect="1"/>
             </wp:cNvGraphicFramePr>
@@ -3030,7 +3037,7 @@
                     <pic:cNvPicPr/>
                   </pic:nvPicPr>
                   <pic:blipFill>
-                    <a:blip r:embed="rId39"/>
+                    <a:blip r:embed="rId40"/>
                     <a:stretch>
                       <a:fillRect/>
                     </a:stretch>
@@ -3038,7 +3045,7 @@
                   <pic:spPr>
                     <a:xfrm>
                       <a:off x="0" y="0"/>
-                      <a:ext cx="5731510" cy="2088515"/>
+                      <a:ext cx="5731510" cy="3064510"/>
                     </a:xfrm>
                     <a:prstGeom prst="rect">
                       <a:avLst/>
@@ -3055,6 +3062,54 @@
       <w:pPr>
         <w:spacing w:line="240" w:lineRule="auto"/>
       </w:pPr>
+    </w:p>
+    <w:p>
+      <w:pPr>
+        <w:spacing w:line="240" w:lineRule="auto"/>
+      </w:pPr>
+    </w:p>
+    <w:p>
+      <w:pPr>
+        <w:spacing w:line="240" w:lineRule="auto"/>
+      </w:pPr>
+    </w:p>
+    <w:p>
+      <w:pPr>
+        <w:spacing w:line="240" w:lineRule="auto"/>
+      </w:pPr>
+    </w:p>
+    <w:p>
+      <w:pPr>
+        <w:spacing w:line="240" w:lineRule="auto"/>
+      </w:pPr>
+    </w:p>
+    <w:p>
+      <w:pPr>
+        <w:spacing w:line="240" w:lineRule="auto"/>
+      </w:pPr>
+    </w:p>
+    <w:p>
+      <w:pPr>
+        <w:spacing w:line="240" w:lineRule="auto"/>
+        <w:rPr>
+          <w:b/>
+          <w:bCs/>
+        </w:rPr>
+      </w:pPr>
+    </w:p>
+    <w:p>
+      <w:pPr>
+        <w:spacing w:line="240" w:lineRule="auto"/>
+        <w:rPr>
+          <w:b/>
+          <w:bCs/>
+        </w:rPr>
+      </w:pPr>
+    </w:p>
+    <w:p>
+      <w:pPr>
+        <w:spacing w:line="240" w:lineRule="auto"/>
+      </w:pPr>
       <w:r>
         <w:rPr>
           <w:b/>
@@ -3067,10 +3122,10 @@
           <w:b/>
           <w:bCs/>
         </w:rPr>
-        <w:t>7</w:t>
-      </w:r>
-      <w:r>
-        <w:t>: Submitting for import will ask for confirmation</w:t>
+        <w:t>8</w:t>
+      </w:r>
+      <w:r>
+        <w:t>: Once confirmed it will upload the data</w:t>
       </w:r>
     </w:p>
     <w:p>
@@ -3082,10 +3137,10 @@
           <w:noProof/>
         </w:rPr>
         <w:drawing>
-          <wp:inline distT="0" distB="0" distL="0" distR="0" wp14:anchorId="1A4F61E0" wp14:editId="4DDED1BB">
-            <wp:extent cx="5664530" cy="2500478"/>
-            <wp:effectExtent l="0" t="0" r="0" b="0"/>
-            <wp:docPr id="46" name="Picture 46"/>
+          <wp:inline distT="0" distB="0" distL="0" distR="0" wp14:anchorId="27170B11" wp14:editId="3A0CC601">
+            <wp:extent cx="5731510" cy="3007360"/>
+            <wp:effectExtent l="0" t="0" r="2540" b="2540"/>
+            <wp:docPr id="44" name="Picture 44"/>
             <wp:cNvGraphicFramePr>
               <a:graphicFrameLocks xmlns:a="http://schemas.openxmlformats.org/drawingml/2006/main" noChangeAspect="1"/>
             </wp:cNvGraphicFramePr>
@@ -3093,36 +3148,23 @@
               <a:graphicData uri="http://schemas.openxmlformats.org/drawingml/2006/picture">
                 <pic:pic xmlns:pic="http://schemas.openxmlformats.org/drawingml/2006/picture">
                   <pic:nvPicPr>
-                    <pic:cNvPr id="0" name="Picture 28"/>
-                    <pic:cNvPicPr>
-                      <a:picLocks noChangeAspect="1" noChangeArrowheads="1"/>
-                    </pic:cNvPicPr>
+                    <pic:cNvPr id="1" name=""/>
+                    <pic:cNvPicPr/>
                   </pic:nvPicPr>
                   <pic:blipFill>
-                    <a:blip r:embed="rId40">
-                      <a:extLst>
-                        <a:ext uri="{28A0092B-C50C-407E-A947-70E740481C1C}">
-                          <a14:useLocalDpi xmlns:a14="http://schemas.microsoft.com/office/drawing/2010/main" val="0"/>
-                        </a:ext>
-                      </a:extLst>
-                    </a:blip>
-                    <a:srcRect/>
+                    <a:blip r:embed="rId41"/>
                     <a:stretch>
                       <a:fillRect/>
                     </a:stretch>
                   </pic:blipFill>
-                  <pic:spPr bwMode="auto">
+                  <pic:spPr>
                     <a:xfrm>
                       <a:off x="0" y="0"/>
-                      <a:ext cx="5752453" cy="2539289"/>
+                      <a:ext cx="5731510" cy="3007360"/>
                     </a:xfrm>
                     <a:prstGeom prst="rect">
                       <a:avLst/>
                     </a:prstGeom>
-                    <a:noFill/>
-                    <a:ln>
-                      <a:noFill/>
-                    </a:ln>
                   </pic:spPr>
                 </pic:pic>
               </a:graphicData>
@@ -3148,120 +3190,6 @@
     </w:p>
     <w:p>
       <w:pPr>
-        <w:spacing w:line="240" w:lineRule="auto"/>
-      </w:pPr>
-    </w:p>
-    <w:p>
-      <w:pPr>
-        <w:spacing w:line="240" w:lineRule="auto"/>
-      </w:pPr>
-    </w:p>
-    <w:p>
-      <w:pPr>
-        <w:spacing w:line="240" w:lineRule="auto"/>
-      </w:pPr>
-    </w:p>
-    <w:p>
-      <w:pPr>
-        <w:spacing w:line="240" w:lineRule="auto"/>
-        <w:rPr>
-          <w:b/>
-          <w:bCs/>
-        </w:rPr>
-      </w:pPr>
-    </w:p>
-    <w:p>
-      <w:pPr>
-        <w:spacing w:line="240" w:lineRule="auto"/>
-        <w:rPr>
-          <w:b/>
-          <w:bCs/>
-        </w:rPr>
-      </w:pPr>
-    </w:p>
-    <w:p>
-      <w:pPr>
-        <w:spacing w:line="240" w:lineRule="auto"/>
-      </w:pPr>
-      <w:r>
-        <w:rPr>
-          <w:b/>
-          <w:bCs/>
-        </w:rPr>
-        <w:lastRenderedPageBreak/>
-        <w:t>Step 1</w:t>
-      </w:r>
-      <w:r>
-        <w:rPr>
-          <w:b/>
-          <w:bCs/>
-        </w:rPr>
-        <w:t>8</w:t>
-      </w:r>
-      <w:r>
-        <w:t>: Once confirmed it will upload the data</w:t>
-      </w:r>
-    </w:p>
-    <w:p>
-      <w:pPr>
-        <w:spacing w:line="240" w:lineRule="auto"/>
-      </w:pPr>
-      <w:r>
-        <w:rPr>
-          <w:noProof/>
-        </w:rPr>
-        <w:drawing>
-          <wp:inline distT="0" distB="0" distL="0" distR="0" wp14:anchorId="16193247" wp14:editId="7EA36EA2">
-            <wp:extent cx="4613564" cy="2349775"/>
-            <wp:effectExtent l="0" t="0" r="0" b="0"/>
-            <wp:docPr id="47" name="Picture 47"/>
-            <wp:cNvGraphicFramePr>
-              <a:graphicFrameLocks xmlns:a="http://schemas.openxmlformats.org/drawingml/2006/main" noChangeAspect="1"/>
-            </wp:cNvGraphicFramePr>
-            <a:graphic xmlns:a="http://schemas.openxmlformats.org/drawingml/2006/main">
-              <a:graphicData uri="http://schemas.openxmlformats.org/drawingml/2006/picture">
-                <pic:pic xmlns:pic="http://schemas.openxmlformats.org/drawingml/2006/picture">
-                  <pic:nvPicPr>
-                    <pic:cNvPr id="0" name="Picture 29"/>
-                    <pic:cNvPicPr>
-                      <a:picLocks noChangeAspect="1" noChangeArrowheads="1"/>
-                    </pic:cNvPicPr>
-                  </pic:nvPicPr>
-                  <pic:blipFill>
-                    <a:blip r:embed="rId41" cstate="print">
-                      <a:extLst>
-                        <a:ext uri="{28A0092B-C50C-407E-A947-70E740481C1C}">
-                          <a14:useLocalDpi xmlns:a14="http://schemas.microsoft.com/office/drawing/2010/main" val="0"/>
-                        </a:ext>
-                      </a:extLst>
-                    </a:blip>
-                    <a:srcRect/>
-                    <a:stretch>
-                      <a:fillRect/>
-                    </a:stretch>
-                  </pic:blipFill>
-                  <pic:spPr bwMode="auto">
-                    <a:xfrm>
-                      <a:off x="0" y="0"/>
-                      <a:ext cx="4618241" cy="2352157"/>
-                    </a:xfrm>
-                    <a:prstGeom prst="rect">
-                      <a:avLst/>
-                    </a:prstGeom>
-                    <a:noFill/>
-                    <a:ln>
-                      <a:noFill/>
-                    </a:ln>
-                  </pic:spPr>
-                </pic:pic>
-              </a:graphicData>
-            </a:graphic>
-          </wp:inline>
-        </w:drawing>
-      </w:r>
-    </w:p>
-    <w:p>
-      <w:pPr>
         <w:pStyle w:val="ListParagraph"/>
         <w:numPr>
           <w:ilvl w:val="0"/>
@@ -3270,6 +3198,7 @@
         <w:spacing w:line="240" w:lineRule="auto"/>
       </w:pPr>
       <w:r>
+        <w:lastRenderedPageBreak/>
         <w:t xml:space="preserve">Directory home, </w:t>
       </w:r>
       <w:r>
@@ -3394,27 +3323,12 @@
         </w:numPr>
         <w:spacing w:line="240" w:lineRule="auto"/>
       </w:pPr>
-      <w:proofErr w:type="gramStart"/>
       <w:r>
         <w:t>..</w:t>
       </w:r>
-      <w:proofErr w:type="gramEnd"/>
-      <w:r>
-        <w:t>\Teachers\</w:t>
-      </w:r>
-      <w:proofErr w:type="spellStart"/>
-      <w:r>
-        <w:t>teachers_dir</w:t>
-      </w:r>
-      <w:proofErr w:type="spellEnd"/>
-      <w:r>
-        <w:t>\directory\static\directory\</w:t>
-      </w:r>
-      <w:proofErr w:type="spellStart"/>
-      <w:r>
-        <w:t>img</w:t>
-      </w:r>
-      <w:proofErr w:type="spellEnd"/>
+      <w:r>
+        <w:t>\Teachers\teachers_dir\directory\static\directory\img</w:t>
+      </w:r>
       <w:r>
         <w:t>\</w:t>
       </w:r>
@@ -3463,10 +3377,10 @@
           <w:noProof/>
         </w:rPr>
         <w:drawing>
-          <wp:inline distT="0" distB="0" distL="0" distR="0" wp14:anchorId="5B4A5723" wp14:editId="4DFDCC81">
-            <wp:extent cx="5029200" cy="2251005"/>
-            <wp:effectExtent l="0" t="0" r="0" b="0"/>
-            <wp:docPr id="53" name="Picture 53"/>
+          <wp:inline distT="0" distB="0" distL="0" distR="0" wp14:anchorId="67BA60C4" wp14:editId="741F2FBE">
+            <wp:extent cx="5724525" cy="2028825"/>
+            <wp:effectExtent l="0" t="0" r="9525" b="9525"/>
+            <wp:docPr id="48" name="Picture 48"/>
             <wp:cNvGraphicFramePr>
               <a:graphicFrameLocks xmlns:a="http://schemas.openxmlformats.org/drawingml/2006/main" noChangeAspect="1"/>
             </wp:cNvGraphicFramePr>
@@ -3474,13 +3388,13 @@
               <a:graphicData uri="http://schemas.openxmlformats.org/drawingml/2006/picture">
                 <pic:pic xmlns:pic="http://schemas.openxmlformats.org/drawingml/2006/picture">
                   <pic:nvPicPr>
-                    <pic:cNvPr id="0" name="Picture 22"/>
+                    <pic:cNvPr id="0" name="Picture 8"/>
                     <pic:cNvPicPr>
                       <a:picLocks noChangeAspect="1" noChangeArrowheads="1"/>
                     </pic:cNvPicPr>
                   </pic:nvPicPr>
                   <pic:blipFill>
-                    <a:blip r:embed="rId38">
+                    <a:blip r:embed="rId37">
                       <a:extLst>
                         <a:ext uri="{28A0092B-C50C-407E-A947-70E740481C1C}">
                           <a14:useLocalDpi xmlns:a14="http://schemas.microsoft.com/office/drawing/2010/main" val="0"/>
@@ -3495,7 +3409,7 @@
                   <pic:spPr bwMode="auto">
                     <a:xfrm>
                       <a:off x="0" y="0"/>
-                      <a:ext cx="5073737" cy="2270939"/>
+                      <a:ext cx="5724525" cy="2028825"/>
                     </a:xfrm>
                     <a:prstGeom prst="rect">
                       <a:avLst/>
@@ -3516,49 +3430,15 @@
       <w:pPr>
         <w:spacing w:line="240" w:lineRule="auto"/>
       </w:pPr>
-    </w:p>
-    <w:p>
-      <w:pPr>
-        <w:spacing w:line="240" w:lineRule="auto"/>
-      </w:pPr>
-    </w:p>
-    <w:p>
-      <w:pPr>
-        <w:spacing w:line="240" w:lineRule="auto"/>
-      </w:pPr>
-    </w:p>
-    <w:p>
-      <w:pPr>
-        <w:spacing w:line="240" w:lineRule="auto"/>
-      </w:pPr>
-    </w:p>
-    <w:p>
-      <w:pPr>
-        <w:pStyle w:val="ListParagraph"/>
-        <w:numPr>
-          <w:ilvl w:val="0"/>
-          <w:numId w:val="2"/>
-        </w:numPr>
-        <w:spacing w:line="240" w:lineRule="auto"/>
-      </w:pPr>
-      <w:r>
-        <w:lastRenderedPageBreak/>
-        <w:t>Throws unique constraint error for duplicate email id</w:t>
-      </w:r>
-    </w:p>
-    <w:p>
-      <w:pPr>
-        <w:spacing w:line="240" w:lineRule="auto"/>
-      </w:pPr>
       <w:r>
         <w:rPr>
           <w:noProof/>
         </w:rPr>
         <w:drawing>
-          <wp:inline distT="0" distB="0" distL="0" distR="0" wp14:anchorId="51E1CDB8" wp14:editId="4752931F">
-            <wp:extent cx="5729605" cy="2630170"/>
-            <wp:effectExtent l="0" t="0" r="4445" b="0"/>
-            <wp:docPr id="54" name="Picture 54"/>
+          <wp:inline distT="0" distB="0" distL="0" distR="0" wp14:anchorId="0B3034F6" wp14:editId="56A1B6E1">
+            <wp:extent cx="5731510" cy="3176905"/>
+            <wp:effectExtent l="0" t="0" r="2540" b="4445"/>
+            <wp:docPr id="45" name="Picture 45"/>
             <wp:cNvGraphicFramePr>
               <a:graphicFrameLocks xmlns:a="http://schemas.openxmlformats.org/drawingml/2006/main" noChangeAspect="1"/>
             </wp:cNvGraphicFramePr>
@@ -3566,36 +3446,243 @@
               <a:graphicData uri="http://schemas.openxmlformats.org/drawingml/2006/picture">
                 <pic:pic xmlns:pic="http://schemas.openxmlformats.org/drawingml/2006/picture">
                   <pic:nvPicPr>
-                    <pic:cNvPr id="0" name="Picture 35"/>
-                    <pic:cNvPicPr>
-                      <a:picLocks noChangeAspect="1" noChangeArrowheads="1"/>
-                    </pic:cNvPicPr>
+                    <pic:cNvPr id="1" name=""/>
+                    <pic:cNvPicPr/>
                   </pic:nvPicPr>
                   <pic:blipFill>
-                    <a:blip r:embed="rId43">
-                      <a:extLst>
-                        <a:ext uri="{28A0092B-C50C-407E-A947-70E740481C1C}">
-                          <a14:useLocalDpi xmlns:a14="http://schemas.microsoft.com/office/drawing/2010/main" val="0"/>
-                        </a:ext>
-                      </a:extLst>
-                    </a:blip>
-                    <a:srcRect/>
+                    <a:blip r:embed="rId43"/>
                     <a:stretch>
                       <a:fillRect/>
                     </a:stretch>
                   </pic:blipFill>
-                  <pic:spPr bwMode="auto">
+                  <pic:spPr>
                     <a:xfrm>
                       <a:off x="0" y="0"/>
-                      <a:ext cx="5729605" cy="2630170"/>
+                      <a:ext cx="5731510" cy="3176905"/>
                     </a:xfrm>
                     <a:prstGeom prst="rect">
                       <a:avLst/>
                     </a:prstGeom>
-                    <a:noFill/>
-                    <a:ln>
-                      <a:noFill/>
-                    </a:ln>
+                  </pic:spPr>
+                </pic:pic>
+              </a:graphicData>
+            </a:graphic>
+          </wp:inline>
+        </w:drawing>
+      </w:r>
+    </w:p>
+    <w:p>
+      <w:pPr>
+        <w:spacing w:line="240" w:lineRule="auto"/>
+      </w:pPr>
+    </w:p>
+    <w:p>
+      <w:pPr>
+        <w:spacing w:line="240" w:lineRule="auto"/>
+      </w:pPr>
+    </w:p>
+    <w:p>
+      <w:pPr>
+        <w:spacing w:line="240" w:lineRule="auto"/>
+      </w:pPr>
+    </w:p>
+    <w:p>
+      <w:pPr>
+        <w:spacing w:line="240" w:lineRule="auto"/>
+      </w:pPr>
+    </w:p>
+    <w:p>
+      <w:pPr>
+        <w:spacing w:line="240" w:lineRule="auto"/>
+      </w:pPr>
+      <w:r>
+        <w:rPr>
+          <w:b/>
+          <w:bCs/>
+        </w:rPr>
+        <w:t>Step 2</w:t>
+      </w:r>
+      <w:r>
+        <w:rPr>
+          <w:b/>
+          <w:bCs/>
+        </w:rPr>
+        <w:t>1</w:t>
+      </w:r>
+      <w:r>
+        <w:rPr>
+          <w:b/>
+          <w:bCs/>
+        </w:rPr>
+        <w:t>:</w:t>
+      </w:r>
+      <w:r>
+        <w:rPr>
+          <w:b/>
+          <w:bCs/>
+        </w:rPr>
+        <w:t xml:space="preserve"> </w:t>
+      </w:r>
+      <w:r>
+        <w:rPr>
+          <w:bCs/>
+        </w:rPr>
+        <w:t>Different</w:t>
+      </w:r>
+      <w:r>
+        <w:t xml:space="preserve"> c</w:t>
+      </w:r>
+      <w:r>
+        <w:t>ustom exceptions</w:t>
+      </w:r>
+      <w:r>
+        <w:t xml:space="preserve"> for same record</w:t>
+      </w:r>
+      <w:r>
+        <w:t>, the hierarchy of exceptions handled</w:t>
+      </w:r>
+    </w:p>
+    <w:p>
+      <w:pPr>
+        <w:pStyle w:val="ListParagraph"/>
+        <w:numPr>
+          <w:ilvl w:val="0"/>
+          <w:numId w:val="2"/>
+        </w:numPr>
+        <w:spacing w:line="240" w:lineRule="auto"/>
+      </w:pPr>
+      <w:r>
+        <w:t>Email address shouldn’t be empty</w:t>
+      </w:r>
+    </w:p>
+    <w:p>
+      <w:pPr>
+        <w:pStyle w:val="ListParagraph"/>
+        <w:numPr>
+          <w:ilvl w:val="0"/>
+          <w:numId w:val="2"/>
+        </w:numPr>
+        <w:spacing w:line="240" w:lineRule="auto"/>
+      </w:pPr>
+      <w:r>
+        <w:t>Subjects taught shouldn’t be more than 5</w:t>
+      </w:r>
+    </w:p>
+    <w:p>
+      <w:pPr>
+        <w:pStyle w:val="ListParagraph"/>
+        <w:numPr>
+          <w:ilvl w:val="0"/>
+          <w:numId w:val="2"/>
+        </w:numPr>
+        <w:spacing w:line="240" w:lineRule="auto"/>
+      </w:pPr>
+      <w:r>
+        <w:t>First name shouldn’t be empty</w:t>
+      </w:r>
+    </w:p>
+    <w:p>
+      <w:pPr>
+        <w:pStyle w:val="ListParagraph"/>
+        <w:numPr>
+          <w:ilvl w:val="0"/>
+          <w:numId w:val="2"/>
+        </w:numPr>
+        <w:spacing w:line="240" w:lineRule="auto"/>
+      </w:pPr>
+      <w:r>
+        <w:t>Last name shouldn’t be empty</w:t>
+      </w:r>
+    </w:p>
+    <w:p>
+      <w:pPr>
+        <w:pStyle w:val="ListParagraph"/>
+        <w:spacing w:line="240" w:lineRule="auto"/>
+        <w:ind w:left="1080"/>
+      </w:pPr>
+    </w:p>
+    <w:p>
+      <w:pPr>
+        <w:spacing w:line="240" w:lineRule="auto"/>
+      </w:pPr>
+      <w:r>
+        <w:rPr>
+          <w:noProof/>
+        </w:rPr>
+        <w:drawing>
+          <wp:inline distT="0" distB="0" distL="0" distR="0" wp14:anchorId="73DA44C9" wp14:editId="4E0B33D7">
+            <wp:extent cx="5731510" cy="1368425"/>
+            <wp:effectExtent l="0" t="0" r="2540" b="3175"/>
+            <wp:docPr id="49" name="Picture 49"/>
+            <wp:cNvGraphicFramePr>
+              <a:graphicFrameLocks xmlns:a="http://schemas.openxmlformats.org/drawingml/2006/main" noChangeAspect="1"/>
+            </wp:cNvGraphicFramePr>
+            <a:graphic xmlns:a="http://schemas.openxmlformats.org/drawingml/2006/main">
+              <a:graphicData uri="http://schemas.openxmlformats.org/drawingml/2006/picture">
+                <pic:pic xmlns:pic="http://schemas.openxmlformats.org/drawingml/2006/picture">
+                  <pic:nvPicPr>
+                    <pic:cNvPr id="1" name=""/>
+                    <pic:cNvPicPr/>
+                  </pic:nvPicPr>
+                  <pic:blipFill>
+                    <a:blip r:embed="rId44"/>
+                    <a:stretch>
+                      <a:fillRect/>
+                    </a:stretch>
+                  </pic:blipFill>
+                  <pic:spPr>
+                    <a:xfrm>
+                      <a:off x="0" y="0"/>
+                      <a:ext cx="5731510" cy="1368425"/>
+                    </a:xfrm>
+                    <a:prstGeom prst="rect">
+                      <a:avLst/>
+                    </a:prstGeom>
+                  </pic:spPr>
+                </pic:pic>
+              </a:graphicData>
+            </a:graphic>
+          </wp:inline>
+        </w:drawing>
+      </w:r>
+    </w:p>
+    <w:p>
+      <w:pPr>
+        <w:spacing w:line="240" w:lineRule="auto"/>
+      </w:pPr>
+      <w:r>
+        <w:rPr>
+          <w:noProof/>
+        </w:rPr>
+        <w:drawing>
+          <wp:inline distT="0" distB="0" distL="0" distR="0" wp14:anchorId="67075FD1" wp14:editId="642069E8">
+            <wp:extent cx="5731510" cy="2710815"/>
+            <wp:effectExtent l="0" t="0" r="2540" b="0"/>
+            <wp:docPr id="50" name="Picture 50"/>
+            <wp:cNvGraphicFramePr>
+              <a:graphicFrameLocks xmlns:a="http://schemas.openxmlformats.org/drawingml/2006/main" noChangeAspect="1"/>
+            </wp:cNvGraphicFramePr>
+            <a:graphic xmlns:a="http://schemas.openxmlformats.org/drawingml/2006/main">
+              <a:graphicData uri="http://schemas.openxmlformats.org/drawingml/2006/picture">
+                <pic:pic xmlns:pic="http://schemas.openxmlformats.org/drawingml/2006/picture">
+                  <pic:nvPicPr>
+                    <pic:cNvPr id="1" name=""/>
+                    <pic:cNvPicPr/>
+                  </pic:nvPicPr>
+                  <pic:blipFill>
+                    <a:blip r:embed="rId45"/>
+                    <a:stretch>
+                      <a:fillRect/>
+                    </a:stretch>
+                  </pic:blipFill>
+                  <pic:spPr>
+                    <a:xfrm>
+                      <a:off x="0" y="0"/>
+                      <a:ext cx="5731510" cy="2710815"/>
+                    </a:xfrm>
+                    <a:prstGeom prst="rect">
+                      <a:avLst/>
+                    </a:prstGeom>
                   </pic:spPr>
                 </pic:pic>
               </a:graphicData>

</xml_diff>